<commit_message>
Changed: 1.delete the older code under this repo; 2.Add new updates in folder sdl_core which resolved several bugs; 3.Reconstruct project in folder hmi_sdl 4.Test passed To do: Add wiki files for instruction.
</commit_message>
<xml_diff>
--- a/hmi_sdk/Doc/Android版编译指导.docx
+++ b/hmi_sdk/Doc/Android版编译指导.docx
@@ -696,9 +696,9 @@
         </w:rPr>
         <w:drawing>
           <wp:inline distT="0" distB="0" distL="0" distR="0">
-            <wp:extent cx="5695950" cy="2724150"/>
-            <wp:effectExtent l="0" t="0" r="0" b="0"/>
-            <wp:docPr id="1" name="图片 1" descr="C:\Users\xuwenlong02\AppData\Roaming\Tencent\Users\672473975\QQ\WinTemp\RichOle\$@X1S~HW}DHU8T%Y6SFJZED.png"/>
+            <wp:extent cx="5705475" cy="2619375"/>
+            <wp:effectExtent l="0" t="0" r="9525" b="9525"/>
+            <wp:docPr id="2" name="图片 2" descr="C:\Users\xuwenlong02\AppData\Roaming\Tencent\Users\672473975\QQ\WinTemp\RichOle\[J$CD[J0E60B8BE7OMN0V8P.png"/>
             <wp:cNvGraphicFramePr>
               <a:graphicFrameLocks xmlns:a="http://schemas.openxmlformats.org/drawingml/2006/main" noChangeAspect="1"/>
             </wp:cNvGraphicFramePr>
@@ -706,7 +706,7 @@
               <a:graphicData uri="http://schemas.openxmlformats.org/drawingml/2006/picture">
                 <pic:pic xmlns:pic="http://schemas.openxmlformats.org/drawingml/2006/picture">
                   <pic:nvPicPr>
-                    <pic:cNvPr id="0" name="Picture 1" descr="C:\Users\xuwenlong02\AppData\Roaming\Tencent\Users\672473975\QQ\WinTemp\RichOle\$@X1S~HW}DHU8T%Y6SFJZED.png"/>
+                    <pic:cNvPr id="0" name="Picture 3" descr="C:\Users\xuwenlong02\AppData\Roaming\Tencent\Users\672473975\QQ\WinTemp\RichOle\[J$CD[J0E60B8BE7OMN0V8P.png"/>
                     <pic:cNvPicPr>
                       <a:picLocks noChangeAspect="1" noChangeArrowheads="1"/>
                     </pic:cNvPicPr>
@@ -727,7 +727,7 @@
                   <pic:spPr bwMode="auto">
                     <a:xfrm>
                       <a:off x="0" y="0"/>
-                      <a:ext cx="5695950" cy="2724150"/>
+                      <a:ext cx="5705475" cy="2619375"/>
                     </a:xfrm>
                     <a:prstGeom prst="rect">
                       <a:avLst/>
@@ -743,18 +743,6 @@
           </wp:inline>
         </w:drawing>
       </w:r>
-    </w:p>
-    <w:p>
-      <w:pPr>
-        <w:widowControl/>
-        <w:jc w:val="left"/>
-        <w:rPr>
-          <w:rFonts w:ascii="宋体" w:eastAsia="宋体" w:hAnsi="宋体" w:cs="宋体"/>
-          <w:kern w:val="0"/>
-          <w:sz w:val="24"/>
-          <w:szCs w:val="24"/>
-        </w:rPr>
-      </w:pPr>
     </w:p>
     <w:p>
       <w:pPr>
@@ -930,6 +918,9 @@
       <w:pPr>
         <w:pStyle w:val="a3"/>
         <w:ind w:left="720" w:firstLineChars="0" w:firstLine="0"/>
+        <w:rPr>
+          <w:rFonts w:hint="eastAsia"/>
+        </w:rPr>
       </w:pPr>
       <w:r>
         <w:rPr>
@@ -954,6 +945,9 @@
       <w:pPr>
         <w:pStyle w:val="a3"/>
         <w:ind w:left="720" w:firstLineChars="0" w:firstLine="0"/>
+        <w:rPr>
+          <w:rFonts w:hint="eastAsia"/>
+        </w:rPr>
       </w:pPr>
       <w:r>
         <w:rPr>
@@ -978,12 +972,14 @@
       <w:pPr>
         <w:pStyle w:val="a3"/>
         <w:ind w:left="720" w:firstLineChars="0" w:firstLine="0"/>
-      </w:pPr>
-      <w:r>
-        <w:rPr>
-          <w:rFonts w:hint="eastAsia"/>
-        </w:rPr>
-        <w:lastRenderedPageBreak/>
+        <w:rPr>
+          <w:rFonts w:hint="eastAsia"/>
+        </w:rPr>
+      </w:pPr>
+      <w:r>
+        <w:rPr>
+          <w:rFonts w:hint="eastAsia"/>
+        </w:rPr>
         <w:t>点击</w:t>
       </w:r>
       <w:r>
@@ -1030,11 +1026,12 @@
           <w:sz w:val="24"/>
           <w:szCs w:val="24"/>
         </w:rPr>
+        <w:lastRenderedPageBreak/>
         <w:drawing>
           <wp:inline distT="0" distB="0" distL="0" distR="0">
-            <wp:extent cx="5829300" cy="6991350"/>
-            <wp:effectExtent l="0" t="0" r="0" b="0"/>
-            <wp:docPr id="4" name="图片 4" descr="C:\Users\xuwenlong02\AppData\Roaming\Tencent\Users\672473975\QQ\WinTemp\RichOle\JBFO@F79RB_N`R}1NVJHIAH.png"/>
+            <wp:extent cx="6162675" cy="6638925"/>
+            <wp:effectExtent l="0" t="0" r="9525" b="9525"/>
+            <wp:docPr id="6" name="图片 6" descr="C:\Users\xuwenlong02\AppData\Roaming\Tencent\Users\672473975\QQ\WinTemp\RichOle\)2POYL05%$S92NICJ@]HQSX.jpg"/>
             <wp:cNvGraphicFramePr>
               <a:graphicFrameLocks xmlns:a="http://schemas.openxmlformats.org/drawingml/2006/main" noChangeAspect="1"/>
             </wp:cNvGraphicFramePr>
@@ -1042,7 +1039,7 @@
               <a:graphicData uri="http://schemas.openxmlformats.org/drawingml/2006/picture">
                 <pic:pic xmlns:pic="http://schemas.openxmlformats.org/drawingml/2006/picture">
                   <pic:nvPicPr>
-                    <pic:cNvPr id="0" name="Picture 3" descr="C:\Users\xuwenlong02\AppData\Roaming\Tencent\Users\672473975\QQ\WinTemp\RichOle\JBFO@F79RB_N`R}1NVJHIAH.png"/>
+                    <pic:cNvPr id="0" name="Picture 7" descr="C:\Users\xuwenlong02\AppData\Roaming\Tencent\Users\672473975\QQ\WinTemp\RichOle\)2POYL05%$S92NICJ@]HQSX.jpg"/>
                     <pic:cNvPicPr>
                       <a:picLocks noChangeAspect="1" noChangeArrowheads="1"/>
                     </pic:cNvPicPr>
@@ -1063,7 +1060,7 @@
                   <pic:spPr bwMode="auto">
                     <a:xfrm>
                       <a:off x="0" y="0"/>
-                      <a:ext cx="5829300" cy="6991350"/>
+                      <a:ext cx="6162675" cy="6638925"/>
                     </a:xfrm>
                     <a:prstGeom prst="rect">
                       <a:avLst/>
@@ -1082,116 +1079,10 @@
     </w:p>
     <w:p>
       <w:pPr>
-        <w:widowControl/>
-        <w:jc w:val="left"/>
-        <w:rPr>
-          <w:rFonts w:ascii="宋体" w:eastAsia="宋体" w:hAnsi="宋体" w:cs="宋体" w:hint="eastAsia"/>
-          <w:kern w:val="0"/>
-          <w:sz w:val="24"/>
-          <w:szCs w:val="24"/>
-        </w:rPr>
-      </w:pPr>
-      <w:r>
-        <w:rPr>
-          <w:rFonts w:ascii="宋体" w:eastAsia="宋体" w:hAnsi="宋体" w:cs="宋体" w:hint="eastAsia"/>
-          <w:kern w:val="0"/>
-          <w:sz w:val="24"/>
-          <w:szCs w:val="24"/>
-        </w:rPr>
-        <w:t>Additional Libraries 下面为依赖的非</w:t>
-      </w:r>
-      <w:proofErr w:type="spellStart"/>
-      <w:r>
-        <w:rPr>
-          <w:rFonts w:ascii="宋体" w:eastAsia="宋体" w:hAnsi="宋体" w:cs="宋体" w:hint="eastAsia"/>
-          <w:kern w:val="0"/>
-          <w:sz w:val="24"/>
-          <w:szCs w:val="24"/>
-        </w:rPr>
-        <w:t>Qt</w:t>
-      </w:r>
-      <w:proofErr w:type="spellEnd"/>
-      <w:r>
-        <w:rPr>
-          <w:rFonts w:ascii="宋体" w:eastAsia="宋体" w:hAnsi="宋体" w:cs="宋体" w:hint="eastAsia"/>
-          <w:kern w:val="0"/>
-          <w:sz w:val="24"/>
-          <w:szCs w:val="24"/>
-        </w:rPr>
-        <w:t xml:space="preserve"> 自带的库，点击Add 增加。HMI工程不需要手动添加，一般自动会有，如果没有需要进行重新</w:t>
-      </w:r>
-      <w:proofErr w:type="spellStart"/>
-      <w:r>
-        <w:rPr>
-          <w:rFonts w:ascii="宋体" w:eastAsia="宋体" w:hAnsi="宋体" w:cs="宋体" w:hint="eastAsia"/>
-          <w:kern w:val="0"/>
-          <w:sz w:val="24"/>
-          <w:szCs w:val="24"/>
-        </w:rPr>
-        <w:t>qmake</w:t>
-      </w:r>
-      <w:proofErr w:type="spellEnd"/>
-      <w:r>
-        <w:rPr>
-          <w:rFonts w:ascii="宋体" w:eastAsia="宋体" w:hAnsi="宋体" w:cs="宋体" w:hint="eastAsia"/>
-          <w:kern w:val="0"/>
-          <w:sz w:val="24"/>
-          <w:szCs w:val="24"/>
-        </w:rPr>
-        <w:t>（步骤：右键单击工程</w:t>
-      </w:r>
-      <w:r>
-        <w:rPr>
-          <w:rFonts w:ascii="宋体" w:eastAsia="宋体" w:hAnsi="宋体" w:cs="宋体"/>
-          <w:kern w:val="0"/>
-          <w:sz w:val="24"/>
-          <w:szCs w:val="24"/>
-        </w:rPr>
-        <w:sym w:font="Wingdings" w:char="F0E0"/>
-      </w:r>
-      <w:r>
-        <w:rPr>
-          <w:rFonts w:ascii="宋体" w:eastAsia="宋体" w:hAnsi="宋体" w:cs="宋体" w:hint="eastAsia"/>
-          <w:kern w:val="0"/>
-          <w:sz w:val="24"/>
-          <w:szCs w:val="24"/>
-        </w:rPr>
-        <w:t xml:space="preserve"> 执行</w:t>
-      </w:r>
-      <w:proofErr w:type="spellStart"/>
-      <w:r>
-        <w:rPr>
-          <w:rFonts w:ascii="宋体" w:eastAsia="宋体" w:hAnsi="宋体" w:cs="宋体" w:hint="eastAsia"/>
-          <w:kern w:val="0"/>
-          <w:sz w:val="24"/>
-          <w:szCs w:val="24"/>
-        </w:rPr>
-        <w:t>qmake</w:t>
-      </w:r>
-      <w:proofErr w:type="spellEnd"/>
-      <w:r>
-        <w:rPr>
-          <w:rFonts w:ascii="宋体" w:eastAsia="宋体" w:hAnsi="宋体" w:cs="宋体" w:hint="eastAsia"/>
-          <w:kern w:val="0"/>
-          <w:sz w:val="24"/>
-          <w:szCs w:val="24"/>
-        </w:rPr>
-        <w:t>）即会自动添加。</w:t>
-      </w:r>
-    </w:p>
-    <w:p>
-      <w:pPr>
-        <w:widowControl/>
-        <w:jc w:val="left"/>
-        <w:rPr>
-          <w:rFonts w:ascii="宋体" w:eastAsia="宋体" w:hAnsi="宋体" w:cs="宋体"/>
-          <w:kern w:val="0"/>
-          <w:sz w:val="24"/>
-          <w:szCs w:val="24"/>
-        </w:rPr>
-      </w:pPr>
-    </w:p>
-    <w:p>
+        <w:rPr>
+          <w:rFonts w:hint="eastAsia"/>
+        </w:rPr>
+      </w:pPr>
       <w:r>
         <w:rPr>
           <w:rFonts w:hint="eastAsia"/>
@@ -1521,6 +1412,9 @@
           <w:numId w:val="2"/>
         </w:numPr>
         <w:ind w:firstLineChars="0"/>
+        <w:rPr>
+          <w:rFonts w:hint="eastAsia"/>
+        </w:rPr>
       </w:pPr>
       <w:r>
         <w:rPr>
@@ -1616,12 +1510,11 @@
           <w:sz w:val="24"/>
           <w:szCs w:val="24"/>
         </w:rPr>
-        <w:lastRenderedPageBreak/>
         <w:drawing>
           <wp:inline distT="0" distB="0" distL="0" distR="0">
-            <wp:extent cx="2390775" cy="2676525"/>
-            <wp:effectExtent l="0" t="0" r="9525" b="9525"/>
-            <wp:docPr id="7" name="图片 7" descr="C:\Users\xuwenlong02\AppData\Roaming\Tencent\Users\672473975\QQ\WinTemp\RichOle\Z_1B[QSF7S8E(MUJFAOE2CL.png"/>
+            <wp:extent cx="5705475" cy="1295400"/>
+            <wp:effectExtent l="0" t="0" r="9525" b="0"/>
+            <wp:docPr id="8" name="图片 8" descr="C:\Users\xuwenlong02\AppData\Roaming\Tencent\Users\672473975\QQ\WinTemp\RichOle\QBT5[I7UPP~GW@({WV6VG6Y.png"/>
             <wp:cNvGraphicFramePr>
               <a:graphicFrameLocks xmlns:a="http://schemas.openxmlformats.org/drawingml/2006/main" noChangeAspect="1"/>
             </wp:cNvGraphicFramePr>
@@ -1629,7 +1522,7 @@
               <a:graphicData uri="http://schemas.openxmlformats.org/drawingml/2006/picture">
                 <pic:pic xmlns:pic="http://schemas.openxmlformats.org/drawingml/2006/picture">
                   <pic:nvPicPr>
-                    <pic:cNvPr id="0" name="Picture 5" descr="C:\Users\xuwenlong02\AppData\Roaming\Tencent\Users\672473975\QQ\WinTemp\RichOle\Z_1B[QSF7S8E(MUJFAOE2CL.png"/>
+                    <pic:cNvPr id="0" name="Picture 11" descr="C:\Users\xuwenlong02\AppData\Roaming\Tencent\Users\672473975\QQ\WinTemp\RichOle\QBT5[I7UPP~GW@({WV6VG6Y.png"/>
                     <pic:cNvPicPr>
                       <a:picLocks noChangeAspect="1" noChangeArrowheads="1"/>
                     </pic:cNvPicPr>
@@ -1650,7 +1543,7 @@
                   <pic:spPr bwMode="auto">
                     <a:xfrm>
                       <a:off x="0" y="0"/>
-                      <a:ext cx="2390775" cy="2676525"/>
+                      <a:ext cx="5705475" cy="1295400"/>
                     </a:xfrm>
                     <a:prstGeom prst="rect">
                       <a:avLst/>
@@ -1672,34 +1565,12 @@
         <w:widowControl/>
         <w:jc w:val="left"/>
         <w:rPr>
-          <w:rFonts w:ascii="宋体" w:eastAsia="宋体" w:hAnsi="宋体" w:cs="宋体"/>
-          <w:kern w:val="0"/>
-          <w:sz w:val="24"/>
-          <w:szCs w:val="24"/>
-        </w:rPr>
-      </w:pPr>
-    </w:p>
-    <w:p>
-      <w:pPr>
-        <w:widowControl/>
-        <w:jc w:val="left"/>
-        <w:rPr>
-          <w:rFonts w:ascii="宋体" w:eastAsia="宋体" w:hAnsi="宋体" w:cs="宋体"/>
-          <w:kern w:val="0"/>
-          <w:sz w:val="24"/>
-          <w:szCs w:val="24"/>
-        </w:rPr>
-      </w:pPr>
-      <w:r>
-        <w:rPr>
           <w:rFonts w:ascii="宋体" w:eastAsia="宋体" w:hAnsi="宋体" w:cs="宋体" w:hint="eastAsia"/>
           <w:kern w:val="0"/>
           <w:sz w:val="24"/>
           <w:szCs w:val="24"/>
         </w:rPr>
-        <w:t>此时，libApplinkEmulator.so和libmppeg.so，以及其他</w:t>
-      </w:r>
-      <w:proofErr w:type="spellStart"/>
+      </w:pPr>
       <w:r>
         <w:rPr>
           <w:rFonts w:ascii="宋体" w:eastAsia="宋体" w:hAnsi="宋体" w:cs="宋体" w:hint="eastAsia"/>
@@ -1707,9 +1578,9 @@
           <w:sz w:val="24"/>
           <w:szCs w:val="24"/>
         </w:rPr>
-        <w:t>Qt</w:t>
-      </w:r>
-      <w:proofErr w:type="spellEnd"/>
+        <w:t>此时，libApplinkEmulator.so和libmppeg.so，以及其他</w:t>
+      </w:r>
+      <w:proofErr w:type="spellStart"/>
       <w:r>
         <w:rPr>
           <w:rFonts w:ascii="宋体" w:eastAsia="宋体" w:hAnsi="宋体" w:cs="宋体" w:hint="eastAsia"/>
@@ -1717,9 +1588,9 @@
           <w:sz w:val="24"/>
           <w:szCs w:val="24"/>
         </w:rPr>
-        <w:t>库和java</w:t>
-      </w:r>
-      <w:proofErr w:type="gramStart"/>
+        <w:t>Qt</w:t>
+      </w:r>
+      <w:proofErr w:type="spellEnd"/>
       <w:r>
         <w:rPr>
           <w:rFonts w:ascii="宋体" w:eastAsia="宋体" w:hAnsi="宋体" w:cs="宋体" w:hint="eastAsia"/>
@@ -1727,9 +1598,9 @@
           <w:sz w:val="24"/>
           <w:szCs w:val="24"/>
         </w:rPr>
-        <w:t>库一起</w:t>
-      </w:r>
-      <w:proofErr w:type="gramEnd"/>
+        <w:t>库和java</w:t>
+      </w:r>
+      <w:proofErr w:type="gramStart"/>
       <w:r>
         <w:rPr>
           <w:rFonts w:ascii="宋体" w:eastAsia="宋体" w:hAnsi="宋体" w:cs="宋体" w:hint="eastAsia"/>
@@ -1737,9 +1608,9 @@
           <w:sz w:val="24"/>
           <w:szCs w:val="24"/>
         </w:rPr>
-        <w:t>被</w:t>
-      </w:r>
-      <w:proofErr w:type="spellStart"/>
+        <w:t>库一起</w:t>
+      </w:r>
+      <w:proofErr w:type="gramEnd"/>
       <w:r>
         <w:rPr>
           <w:rFonts w:ascii="宋体" w:eastAsia="宋体" w:hAnsi="宋体" w:cs="宋体" w:hint="eastAsia"/>
@@ -1747,9 +1618,9 @@
           <w:sz w:val="24"/>
           <w:szCs w:val="24"/>
         </w:rPr>
-        <w:t>Qt</w:t>
-      </w:r>
-      <w:proofErr w:type="spellEnd"/>
+        <w:t>被</w:t>
+      </w:r>
+      <w:proofErr w:type="spellStart"/>
       <w:r>
         <w:rPr>
           <w:rFonts w:ascii="宋体" w:eastAsia="宋体" w:hAnsi="宋体" w:cs="宋体" w:hint="eastAsia"/>
@@ -1757,8 +1628,20 @@
           <w:sz w:val="24"/>
           <w:szCs w:val="24"/>
         </w:rPr>
+        <w:t>Qt</w:t>
+      </w:r>
+      <w:proofErr w:type="spellEnd"/>
+      <w:r>
+        <w:rPr>
+          <w:rFonts w:ascii="宋体" w:eastAsia="宋体" w:hAnsi="宋体" w:cs="宋体" w:hint="eastAsia"/>
+          <w:kern w:val="0"/>
+          <w:sz w:val="24"/>
+          <w:szCs w:val="24"/>
+        </w:rPr>
         <w:t>自动放在了libs下面。如果没有可能编译没有成功。如下图：</w:t>
       </w:r>
+      <w:bookmarkStart w:id="0" w:name="_GoBack"/>
+      <w:bookmarkEnd w:id="0"/>
     </w:p>
     <w:p>
       <w:pPr>
@@ -1835,7 +1718,7 @@
         <w:widowControl/>
         <w:jc w:val="left"/>
         <w:rPr>
-          <w:rFonts w:ascii="宋体" w:eastAsia="宋体" w:hAnsi="宋体" w:cs="宋体"/>
+          <w:rFonts w:ascii="宋体" w:eastAsia="宋体" w:hAnsi="宋体" w:cs="宋体" w:hint="eastAsia"/>
           <w:kern w:val="0"/>
           <w:sz w:val="24"/>
           <w:szCs w:val="24"/>
@@ -1847,54 +1730,102 @@
         <w:rPr>
           <w:rFonts w:hint="eastAsia"/>
         </w:rPr>
-        <w:t>然后，连接</w:t>
-      </w:r>
-      <w:r>
-        <w:rPr>
-          <w:rFonts w:hint="eastAsia"/>
-        </w:rPr>
-        <w:t>Android</w:t>
-      </w:r>
-      <w:r>
-        <w:rPr>
-          <w:rFonts w:hint="eastAsia"/>
-        </w:rPr>
-        <w:t>设备或启动</w:t>
-      </w:r>
-      <w:r>
-        <w:rPr>
-          <w:rFonts w:hint="eastAsia"/>
-        </w:rPr>
-        <w:t>Android</w:t>
-      </w:r>
-      <w:r>
-        <w:rPr>
-          <w:rFonts w:hint="eastAsia"/>
-        </w:rPr>
-        <w:t>模拟器，在</w:t>
+        <w:t>然后将</w:t>
+      </w:r>
+      <w:r>
+        <w:rPr>
+          <w:rFonts w:hint="eastAsia"/>
+        </w:rPr>
+        <w:t>__qt5__android__files</w:t>
+      </w:r>
+      <w:r>
+        <w:rPr>
+          <w:rFonts w:hint="eastAsia"/>
+        </w:rPr>
+        <w:t>文件夹下</w:t>
       </w:r>
       <w:proofErr w:type="spellStart"/>
       <w:r>
         <w:rPr>
           <w:rFonts w:hint="eastAsia"/>
         </w:rPr>
-        <w:t>Qt</w:t>
+        <w:t>src</w:t>
       </w:r>
       <w:proofErr w:type="spellEnd"/>
       <w:r>
         <w:rPr>
           <w:rFonts w:hint="eastAsia"/>
         </w:rPr>
-        <w:t xml:space="preserve"> </w:t>
-      </w:r>
-      <w:r>
-        <w:rPr>
-          <w:rFonts w:hint="eastAsia"/>
-        </w:rPr>
-        <w:t>界面上点击“运行”按钮，自动安装并运行。</w:t>
-      </w:r>
-      <w:bookmarkStart w:id="0" w:name="_GoBack"/>
-      <w:bookmarkEnd w:id="0"/>
+        <w:t>和</w:t>
+      </w:r>
+      <w:r>
+        <w:rPr>
+          <w:rFonts w:hint="eastAsia"/>
+        </w:rPr>
+        <w:t>res</w:t>
+      </w:r>
+      <w:r>
+        <w:rPr>
+          <w:rFonts w:hint="eastAsia"/>
+        </w:rPr>
+        <w:t>目录覆盖当前文件夹下</w:t>
+      </w:r>
+      <w:proofErr w:type="spellStart"/>
+      <w:r>
+        <w:rPr>
+          <w:rFonts w:hint="eastAsia"/>
+        </w:rPr>
+        <w:t>src</w:t>
+      </w:r>
+      <w:proofErr w:type="spellEnd"/>
+      <w:r>
+        <w:rPr>
+          <w:rFonts w:hint="eastAsia"/>
+        </w:rPr>
+        <w:t>和</w:t>
+      </w:r>
+      <w:r>
+        <w:rPr>
+          <w:rFonts w:hint="eastAsia"/>
+        </w:rPr>
+        <w:t>res</w:t>
+      </w:r>
+      <w:r>
+        <w:rPr>
+          <w:rFonts w:hint="eastAsia"/>
+        </w:rPr>
+        <w:t>。完成之后，可以使用</w:t>
+      </w:r>
+      <w:r>
+        <w:rPr>
+          <w:rFonts w:hint="eastAsia"/>
+        </w:rPr>
+        <w:t xml:space="preserve">eclipse </w:t>
+      </w:r>
+      <w:r>
+        <w:rPr>
+          <w:rFonts w:hint="eastAsia"/>
+        </w:rPr>
+        <w:t>打开工程，</w:t>
+      </w:r>
+      <w:r>
+        <w:rPr>
+          <w:rFonts w:hint="eastAsia"/>
+        </w:rPr>
+        <w:t>插入手机后</w:t>
+      </w:r>
+      <w:r>
+        <w:rPr>
+          <w:rFonts w:hint="eastAsia"/>
+        </w:rPr>
+        <w:t>直接编译</w:t>
+      </w:r>
+      <w:r>
+        <w:rPr>
+          <w:rFonts w:hint="eastAsia"/>
+        </w:rPr>
+        <w:t>运行。</w:t>
+      </w:r>
     </w:p>
     <w:sectPr>
       <w:pgSz w:w="11906" w:h="16838"/>

</xml_diff>

<commit_message>
Android hmi build guid
</commit_message>
<xml_diff>
--- a/hmi_sdk/Doc/Android版编译指导.docx
+++ b/hmi_sdk/Doc/Android版编译指导.docx
@@ -107,18 +107,6 @@
         <w:rPr>
           <w:rFonts w:hint="eastAsia"/>
         </w:rPr>
-        <w:t>环境搭建</w:t>
-      </w:r>
-    </w:p>
-    <w:p>
-      <w:pPr>
-        <w:pStyle w:val="a3"/>
-        <w:ind w:left="360" w:firstLineChars="0" w:firstLine="0"/>
-      </w:pPr>
-      <w:r>
-        <w:rPr>
-          <w:rFonts w:hint="eastAsia"/>
-        </w:rPr>
         <w:t>下载</w:t>
       </w:r>
       <w:proofErr w:type="spellStart"/>
@@ -139,7 +127,7 @@
         <w:rPr>
           <w:rFonts w:hint="eastAsia"/>
         </w:rPr>
-        <w:t>包：</w:t>
+        <w:t>包</w:t>
       </w:r>
     </w:p>
     <w:p>
@@ -218,110 +206,20 @@
         <w:rPr>
           <w:rFonts w:hint="eastAsia"/>
         </w:rPr>
-        <w:t>下载</w:t>
+        <w:t>安装完成之后，将</w:t>
       </w:r>
       <w:proofErr w:type="spellStart"/>
       <w:r>
         <w:rPr>
           <w:rFonts w:hint="eastAsia"/>
         </w:rPr>
-        <w:t>qt</w:t>
+        <w:t>Qt</w:t>
       </w:r>
       <w:proofErr w:type="spellEnd"/>
       <w:r>
         <w:rPr>
           <w:rFonts w:hint="eastAsia"/>
         </w:rPr>
-        <w:t xml:space="preserve"> creator</w:t>
-      </w:r>
-      <w:r>
-        <w:rPr>
-          <w:rFonts w:hint="eastAsia"/>
-        </w:rPr>
-        <w:t>：</w:t>
-      </w:r>
-    </w:p>
-    <w:p>
-      <w:pPr>
-        <w:pStyle w:val="a3"/>
-        <w:ind w:left="360" w:firstLineChars="0" w:firstLine="0"/>
-      </w:pPr>
-      <w:r>
-        <w:rPr>
-          <w:rFonts w:hint="eastAsia"/>
-        </w:rPr>
-        <w:t>上面安装包自动安装。使用</w:t>
-      </w:r>
-      <w:r>
-        <w:rPr>
-          <w:rFonts w:hint="eastAsia"/>
-        </w:rPr>
-        <w:t>windows</w:t>
-      </w:r>
-      <w:r>
-        <w:rPr>
-          <w:rFonts w:hint="eastAsia"/>
-        </w:rPr>
-        <w:t>或</w:t>
-      </w:r>
-      <w:proofErr w:type="spellStart"/>
-      <w:r>
-        <w:rPr>
-          <w:rFonts w:hint="eastAsia"/>
-        </w:rPr>
-        <w:t>linux</w:t>
-      </w:r>
-      <w:proofErr w:type="spellEnd"/>
-      <w:r>
-        <w:rPr>
-          <w:rFonts w:hint="eastAsia"/>
-        </w:rPr>
-        <w:t xml:space="preserve"> </w:t>
-      </w:r>
-      <w:r>
-        <w:rPr>
-          <w:rFonts w:hint="eastAsia"/>
-        </w:rPr>
-        <w:t>版的</w:t>
-      </w:r>
-      <w:proofErr w:type="spellStart"/>
-      <w:r>
-        <w:rPr>
-          <w:rFonts w:hint="eastAsia"/>
-        </w:rPr>
-        <w:t>QtCreator</w:t>
-      </w:r>
-      <w:proofErr w:type="spellEnd"/>
-      <w:r>
-        <w:rPr>
-          <w:rFonts w:hint="eastAsia"/>
-        </w:rPr>
-        <w:t>经验证也可以</w:t>
-      </w:r>
-    </w:p>
-    <w:p>
-      <w:pPr>
-        <w:pStyle w:val="a3"/>
-        <w:ind w:left="360" w:firstLineChars="0" w:firstLine="0"/>
-      </w:pPr>
-      <w:r>
-        <w:rPr>
-          <w:rFonts w:hint="eastAsia"/>
-        </w:rPr>
-        <w:t>安装完成之后，将</w:t>
-      </w:r>
-      <w:proofErr w:type="spellStart"/>
-      <w:r>
-        <w:rPr>
-          <w:rFonts w:hint="eastAsia"/>
-        </w:rPr>
-        <w:t>Qt</w:t>
-      </w:r>
-      <w:proofErr w:type="spellEnd"/>
-      <w:r>
-        <w:rPr>
-          <w:rFonts w:hint="eastAsia"/>
-        </w:rPr>
         <w:t>/5.5</w:t>
       </w:r>
       <w:r>
@@ -352,7 +250,7 @@
         <w:rPr>
           <w:rFonts w:hint="eastAsia"/>
         </w:rPr>
-        <w:t>Path</w:t>
+        <w:t>PATH</w:t>
       </w:r>
       <w:r>
         <w:rPr>
@@ -374,7 +272,7 @@
         <w:rPr>
           <w:rFonts w:hint="eastAsia"/>
         </w:rPr>
-        <w:t>编译运行</w:t>
+        <w:t>编译环境配置</w:t>
       </w:r>
     </w:p>
     <w:p>
@@ -432,13 +330,23 @@
         <w:rPr>
           <w:rFonts w:hint="eastAsia"/>
         </w:rPr>
-        <w:t xml:space="preserve"> Build &amp;Run,</w:t>
+        <w:t xml:space="preserve"> Build &amp;Run</w:t>
+      </w:r>
+      <w:r>
+        <w:rPr>
+          <w:rFonts w:hint="eastAsia"/>
+        </w:rPr>
+        <w:t>：</w:t>
       </w:r>
     </w:p>
     <w:p>
       <w:pPr>
         <w:pStyle w:val="a3"/>
-        <w:ind w:left="720" w:firstLineChars="0" w:firstLine="0"/>
+        <w:numPr>
+          <w:ilvl w:val="0"/>
+          <w:numId w:val="3"/>
+        </w:numPr>
+        <w:ind w:firstLineChars="0"/>
       </w:pPr>
       <w:r>
         <w:rPr>
@@ -464,6 +372,24 @@
         <w:rPr>
           <w:rFonts w:hint="eastAsia"/>
         </w:rPr>
+        <w:t>首先看是否</w:t>
+      </w:r>
+      <w:r>
+        <w:rPr>
+          <w:rFonts w:hint="eastAsia"/>
+        </w:rPr>
+        <w:t>Qt5.4.1 for Android armv7</w:t>
+      </w:r>
+      <w:r>
+        <w:rPr>
+          <w:rFonts w:hint="eastAsia"/>
+        </w:rPr>
+        <w:t>是否被自动检测到。如果没有需要手动添加。手动添加方式：</w:t>
+      </w:r>
+      <w:r>
+        <w:rPr>
+          <w:rFonts w:hint="eastAsia"/>
+        </w:rPr>
         <w:t>点击</w:t>
       </w:r>
       <w:r>
@@ -506,167 +432,211 @@
         <w:t>qmake</w:t>
       </w:r>
       <w:proofErr w:type="spellEnd"/>
-      <w:r>
-        <w:rPr>
-          <w:rFonts w:hint="eastAsia"/>
-        </w:rPr>
-        <w:t>或</w:t>
-      </w:r>
-      <w:r>
-        <w:rPr>
-          <w:rFonts w:hint="eastAsia"/>
-        </w:rPr>
-        <w:t xml:space="preserve"> </w:t>
+    </w:p>
+    <w:p>
+      <w:pPr>
+        <w:pStyle w:val="a3"/>
+        <w:numPr>
+          <w:ilvl w:val="0"/>
+          <w:numId w:val="3"/>
+        </w:numPr>
+        <w:ind w:firstLineChars="0"/>
+      </w:pPr>
+      <w:r>
+        <w:rPr>
+          <w:rFonts w:hint="eastAsia"/>
+        </w:rPr>
+        <w:t>选择</w:t>
+      </w:r>
+      <w:r>
+        <w:rPr>
+          <w:rFonts w:hint="eastAsia"/>
+        </w:rPr>
+        <w:t>Kit</w:t>
+      </w:r>
+      <w:r>
+        <w:rPr>
+          <w:rFonts w:hint="eastAsia"/>
+        </w:rPr>
+        <w:t>，</w:t>
+      </w:r>
+      <w:r>
+        <w:rPr>
+          <w:rFonts w:hint="eastAsia"/>
+        </w:rPr>
+        <w:t>看是否</w:t>
+      </w:r>
+      <w:r>
+        <w:rPr>
+          <w:rFonts w:hint="eastAsia"/>
+        </w:rPr>
+        <w:t>Android</w:t>
+      </w:r>
+      <w:r>
+        <w:rPr>
+          <w:rFonts w:hint="eastAsia"/>
+        </w:rPr>
+        <w:t xml:space="preserve"> for armeabi-v7a</w:t>
+      </w:r>
+      <w:r>
+        <w:rPr>
+          <w:rFonts w:hint="eastAsia"/>
+        </w:rPr>
+        <w:t>被自动检测到。如果没有被检测到则需要手动添加。手动添加方式：</w:t>
+      </w:r>
+      <w:r>
+        <w:rPr>
+          <w:rFonts w:hint="eastAsia"/>
+        </w:rPr>
+        <w:t>点击</w:t>
+      </w:r>
+      <w:r>
+        <w:rPr>
+          <w:rFonts w:hint="eastAsia"/>
+        </w:rPr>
+        <w:t>Add</w:t>
+      </w:r>
+      <w:r>
+        <w:rPr>
+          <w:rFonts w:hint="eastAsia"/>
+        </w:rPr>
+        <w:t>，</w:t>
+      </w:r>
+      <w:r>
+        <w:rPr>
+          <w:rFonts w:hint="eastAsia"/>
+        </w:rPr>
+        <w:t>Compiler</w:t>
+      </w:r>
+      <w:r>
+        <w:rPr>
+          <w:rFonts w:hint="eastAsia"/>
+        </w:rPr>
+        <w:t>和</w:t>
       </w:r>
       <w:proofErr w:type="spellStart"/>
       <w:r>
         <w:rPr>
           <w:rFonts w:hint="eastAsia"/>
         </w:rPr>
-        <w:t>mingw</w:t>
+        <w:t>Qt</w:t>
       </w:r>
       <w:proofErr w:type="spellEnd"/>
       <w:r>
         <w:rPr>
           <w:rFonts w:hint="eastAsia"/>
         </w:rPr>
-        <w:t>/bin/</w:t>
+        <w:t xml:space="preserve"> version</w:t>
+      </w:r>
+      <w:r>
+        <w:rPr>
+          <w:rFonts w:hint="eastAsia"/>
+        </w:rPr>
+        <w:t>分别选择</w:t>
+      </w:r>
+      <w:r>
+        <w:rPr>
+          <w:rFonts w:hint="eastAsia"/>
+        </w:rPr>
+        <w:t>android</w:t>
+      </w:r>
+      <w:r>
+        <w:rPr>
+          <w:rFonts w:hint="eastAsia"/>
+        </w:rPr>
+        <w:t>版本的即可。然后关闭</w:t>
+      </w:r>
+      <w:r>
+        <w:rPr>
+          <w:rFonts w:hint="eastAsia"/>
+        </w:rPr>
+        <w:t>Options</w:t>
+      </w:r>
+      <w:r>
+        <w:rPr>
+          <w:rFonts w:hint="eastAsia"/>
+        </w:rPr>
+        <w:t>对话框。</w:t>
+      </w:r>
+    </w:p>
+    <w:p>
+      <w:pPr>
+        <w:pStyle w:val="a3"/>
+        <w:numPr>
+          <w:ilvl w:val="0"/>
+          <w:numId w:val="2"/>
+        </w:numPr>
+        <w:ind w:firstLineChars="0"/>
+      </w:pPr>
+      <w:r>
+        <w:rPr>
+          <w:rFonts w:hint="eastAsia"/>
+        </w:rPr>
+        <w:t xml:space="preserve">Android </w:t>
+      </w:r>
+      <w:r>
+        <w:rPr>
+          <w:rFonts w:hint="eastAsia"/>
+        </w:rPr>
+        <w:t>编译环境配置</w:t>
+      </w:r>
+    </w:p>
+    <w:p>
+      <w:r>
+        <w:rPr>
+          <w:rFonts w:hint="eastAsia"/>
+        </w:rPr>
+        <w:t>选择</w:t>
+      </w:r>
+      <w:r>
+        <w:rPr>
+          <w:rFonts w:hint="eastAsia"/>
+        </w:rPr>
+        <w:t>Tools</w:t>
+      </w:r>
+      <w:r>
+        <w:sym w:font="Wingdings" w:char="F0E0"/>
+      </w:r>
+      <w:r>
+        <w:rPr>
+          <w:rFonts w:hint="eastAsia"/>
+        </w:rPr>
+        <w:t xml:space="preserve"> Options</w:t>
+      </w:r>
+      <w:r>
+        <w:sym w:font="Wingdings" w:char="F0E0"/>
+      </w:r>
+      <w:r>
+        <w:rPr>
+          <w:rFonts w:hint="eastAsia"/>
+        </w:rPr>
+        <w:t>Android,</w:t>
+      </w:r>
+      <w:r>
+        <w:rPr>
+          <w:rFonts w:hint="eastAsia"/>
+        </w:rPr>
+        <w:t>如果已经安装了</w:t>
       </w:r>
       <w:proofErr w:type="spellStart"/>
       <w:r>
         <w:rPr>
-          <w:rFonts w:hint="eastAsia"/>
-        </w:rPr>
-        <w:t>qmake</w:t>
+          <w:rFonts w:ascii="宋体" w:eastAsia="宋体" w:hAnsi="宋体" w:cs="宋体" w:hint="eastAsia"/>
+          <w:kern w:val="0"/>
+          <w:sz w:val="24"/>
+          <w:szCs w:val="24"/>
+        </w:rPr>
+        <w:t>jdk,sdk,ndk</w:t>
       </w:r>
       <w:proofErr w:type="spellEnd"/>
-    </w:p>
-    <w:p>
-      <w:pPr>
-        <w:pStyle w:val="a3"/>
-        <w:ind w:left="720" w:firstLineChars="0" w:firstLine="0"/>
-      </w:pPr>
-      <w:r>
-        <w:rPr>
-          <w:rFonts w:hint="eastAsia"/>
-        </w:rPr>
-        <w:t>选择</w:t>
-      </w:r>
-      <w:r>
-        <w:rPr>
-          <w:rFonts w:hint="eastAsia"/>
-        </w:rPr>
-        <w:t>Kits</w:t>
-      </w:r>
-      <w:r>
-        <w:rPr>
-          <w:rFonts w:hint="eastAsia"/>
-        </w:rPr>
-        <w:t>，点击</w:t>
-      </w:r>
-      <w:r>
-        <w:rPr>
-          <w:rFonts w:hint="eastAsia"/>
-        </w:rPr>
-        <w:t>Add</w:t>
-      </w:r>
-      <w:r>
-        <w:rPr>
-          <w:rFonts w:hint="eastAsia"/>
-        </w:rPr>
-        <w:t>，</w:t>
-      </w:r>
-      <w:r>
-        <w:rPr>
-          <w:rFonts w:hint="eastAsia"/>
-        </w:rPr>
-        <w:t>Compiler</w:t>
-      </w:r>
-      <w:r>
-        <w:rPr>
-          <w:rFonts w:hint="eastAsia"/>
-        </w:rPr>
-        <w:t>和</w:t>
-      </w:r>
-      <w:proofErr w:type="spellStart"/>
-      <w:r>
-        <w:rPr>
-          <w:rFonts w:hint="eastAsia"/>
-        </w:rPr>
-        <w:t>Qt</w:t>
-      </w:r>
-      <w:proofErr w:type="spellEnd"/>
-      <w:r>
-        <w:rPr>
-          <w:rFonts w:hint="eastAsia"/>
-        </w:rPr>
-        <w:t xml:space="preserve"> version</w:t>
-      </w:r>
-      <w:r>
-        <w:rPr>
-          <w:rFonts w:hint="eastAsia"/>
-        </w:rPr>
-        <w:t>分别选择</w:t>
-      </w:r>
-      <w:r>
-        <w:rPr>
-          <w:rFonts w:hint="eastAsia"/>
-        </w:rPr>
-        <w:t>windows</w:t>
-      </w:r>
-      <w:r>
-        <w:rPr>
-          <w:rFonts w:hint="eastAsia"/>
-        </w:rPr>
-        <w:t>版本的即可。然后关闭</w:t>
-      </w:r>
-      <w:r>
-        <w:rPr>
-          <w:rFonts w:hint="eastAsia"/>
-        </w:rPr>
-        <w:t>Options</w:t>
-      </w:r>
-      <w:r>
-        <w:rPr>
-          <w:rFonts w:hint="eastAsia"/>
-        </w:rPr>
-        <w:t>对话框。</w:t>
-      </w:r>
-    </w:p>
-    <w:p>
-      <w:pPr>
-        <w:pStyle w:val="a3"/>
-        <w:ind w:left="720" w:firstLineChars="0" w:firstLine="0"/>
-      </w:pPr>
-      <w:r>
-        <w:rPr>
-          <w:rFonts w:hint="eastAsia"/>
-        </w:rPr>
-        <w:t>选择</w:t>
-      </w:r>
-      <w:r>
-        <w:rPr>
-          <w:rFonts w:hint="eastAsia"/>
-        </w:rPr>
-        <w:t>Tools</w:t>
-      </w:r>
-      <w:r>
-        <w:sym w:font="Wingdings" w:char="F0E0"/>
-      </w:r>
-      <w:r>
-        <w:rPr>
-          <w:rFonts w:hint="eastAsia"/>
-        </w:rPr>
-        <w:t xml:space="preserve"> Options</w:t>
-      </w:r>
-      <w:r>
-        <w:sym w:font="Wingdings" w:char="F0E0"/>
-      </w:r>
-      <w:r>
-        <w:rPr>
-          <w:rFonts w:hint="eastAsia"/>
-        </w:rPr>
-        <w:t>Android,</w:t>
+      <w:r>
+        <w:rPr>
+          <w:rFonts w:ascii="宋体" w:eastAsia="宋体" w:hAnsi="宋体" w:cs="宋体" w:hint="eastAsia"/>
+          <w:kern w:val="0"/>
+          <w:sz w:val="24"/>
+          <w:szCs w:val="24"/>
+        </w:rPr>
+        <w:t>和ant，</w:t>
       </w:r>
       <w:r>
         <w:rPr>
@@ -696,9 +666,9 @@
         </w:rPr>
         <w:drawing>
           <wp:inline distT="0" distB="0" distL="0" distR="0">
-            <wp:extent cx="5705475" cy="2619375"/>
-            <wp:effectExtent l="0" t="0" r="9525" b="9525"/>
-            <wp:docPr id="2" name="图片 2" descr="C:\Users\xuwenlong02\AppData\Roaming\Tencent\Users\672473975\QQ\WinTemp\RichOle\[J$CD[J0E60B8BE7OMN0V8P.png"/>
+            <wp:extent cx="5715000" cy="2638425"/>
+            <wp:effectExtent l="0" t="0" r="0" b="9525"/>
+            <wp:docPr id="1" name="图片 1" descr="C:\Users\xuwenlong02\AppData\Roaming\Tencent\Users\672473975\QQ\WinTemp\RichOle\NUHR~YCD%~(EIN4ZCLPT5H6.png"/>
             <wp:cNvGraphicFramePr>
               <a:graphicFrameLocks xmlns:a="http://schemas.openxmlformats.org/drawingml/2006/main" noChangeAspect="1"/>
             </wp:cNvGraphicFramePr>
@@ -706,7 +676,7 @@
               <a:graphicData uri="http://schemas.openxmlformats.org/drawingml/2006/picture">
                 <pic:pic xmlns:pic="http://schemas.openxmlformats.org/drawingml/2006/picture">
                   <pic:nvPicPr>
-                    <pic:cNvPr id="0" name="Picture 3" descr="C:\Users\xuwenlong02\AppData\Roaming\Tencent\Users\672473975\QQ\WinTemp\RichOle\[J$CD[J0E60B8BE7OMN0V8P.png"/>
+                    <pic:cNvPr id="0" name="Picture 1" descr="C:\Users\xuwenlong02\AppData\Roaming\Tencent\Users\672473975\QQ\WinTemp\RichOle\NUHR~YCD%~(EIN4ZCLPT5H6.png"/>
                     <pic:cNvPicPr>
                       <a:picLocks noChangeAspect="1" noChangeArrowheads="1"/>
                     </pic:cNvPicPr>
@@ -727,7 +697,7 @@
                   <pic:spPr bwMode="auto">
                     <a:xfrm>
                       <a:off x="0" y="0"/>
-                      <a:ext cx="5705475" cy="2619375"/>
+                      <a:ext cx="5715000" cy="2638425"/>
                     </a:xfrm>
                     <a:prstGeom prst="rect">
                       <a:avLst/>
@@ -826,12 +796,32 @@
       </w:r>
       <w:r>
         <w:rPr>
+          <w:rFonts w:hint="eastAsia"/>
+        </w:rPr>
+        <w:t>进</w:t>
+      </w:r>
+      <w:proofErr w:type="gramStart"/>
+      <w:r>
+        <w:rPr>
+          <w:rFonts w:hint="eastAsia"/>
+        </w:rPr>
+        <w:t>入官网</w:t>
+      </w:r>
+      <w:proofErr w:type="gramEnd"/>
+      <w:r>
+        <w:rPr>
+          <w:rFonts w:hint="eastAsia"/>
+        </w:rPr>
+        <w:t>下载</w:t>
+      </w:r>
+      <w:r>
+        <w:rPr>
           <w:rFonts w:ascii="宋体" w:eastAsia="宋体" w:hAnsi="宋体" w:cs="宋体" w:hint="eastAsia"/>
           <w:kern w:val="0"/>
           <w:sz w:val="24"/>
           <w:szCs w:val="24"/>
         </w:rPr>
-        <w:t>进行</w:t>
+        <w:t>。</w:t>
       </w:r>
       <w:r>
         <w:rPr>
@@ -840,8 +830,9 @@
           <w:sz w:val="24"/>
           <w:szCs w:val="24"/>
         </w:rPr>
-        <w:t>下载。</w:t>
-      </w:r>
+        <w:t>下载完成后，分别将</w:t>
+      </w:r>
+      <w:proofErr w:type="spellStart"/>
       <w:r>
         <w:rPr>
           <w:rFonts w:ascii="宋体" w:eastAsia="宋体" w:hAnsi="宋体" w:cs="宋体" w:hint="eastAsia"/>
@@ -849,9 +840,9 @@
           <w:sz w:val="24"/>
           <w:szCs w:val="24"/>
         </w:rPr>
-        <w:t>下载完成后，分别将</w:t>
-      </w:r>
-      <w:proofErr w:type="spellStart"/>
+        <w:t>jdk,sdk,ndk,ant</w:t>
+      </w:r>
+      <w:proofErr w:type="spellEnd"/>
       <w:r>
         <w:rPr>
           <w:rFonts w:ascii="宋体" w:eastAsia="宋体" w:hAnsi="宋体" w:cs="宋体" w:hint="eastAsia"/>
@@ -859,9 +850,8 @@
           <w:sz w:val="24"/>
           <w:szCs w:val="24"/>
         </w:rPr>
-        <w:t>jdk,sdk,ndk,ant</w:t>
-      </w:r>
-      <w:proofErr w:type="spellEnd"/>
+        <w:t>的</w:t>
+      </w:r>
       <w:r>
         <w:rPr>
           <w:rFonts w:ascii="宋体" w:eastAsia="宋体" w:hAnsi="宋体" w:cs="宋体" w:hint="eastAsia"/>
@@ -869,9 +859,8 @@
           <w:sz w:val="24"/>
           <w:szCs w:val="24"/>
         </w:rPr>
-        <w:t>的路径加入PATH环境变量，重启</w:t>
-      </w:r>
-      <w:proofErr w:type="spellStart"/>
+        <w:t>安装</w:t>
+      </w:r>
       <w:r>
         <w:rPr>
           <w:rFonts w:ascii="宋体" w:eastAsia="宋体" w:hAnsi="宋体" w:cs="宋体" w:hint="eastAsia"/>
@@ -879,9 +868,9 @@
           <w:sz w:val="24"/>
           <w:szCs w:val="24"/>
         </w:rPr>
-        <w:t>Qt</w:t>
-      </w:r>
-      <w:proofErr w:type="spellEnd"/>
+        <w:t>路径加入PATH环境变量，重启</w:t>
+      </w:r>
+      <w:proofErr w:type="spellStart"/>
       <w:r>
         <w:rPr>
           <w:rFonts w:ascii="宋体" w:eastAsia="宋体" w:hAnsi="宋体" w:cs="宋体" w:hint="eastAsia"/>
@@ -889,7 +878,26 @@
           <w:sz w:val="24"/>
           <w:szCs w:val="24"/>
         </w:rPr>
-        <w:t xml:space="preserve"> Creator。</w:t>
+        <w:t>Qt</w:t>
+      </w:r>
+      <w:proofErr w:type="spellEnd"/>
+      <w:r>
+        <w:rPr>
+          <w:rFonts w:ascii="宋体" w:eastAsia="宋体" w:hAnsi="宋体" w:cs="宋体" w:hint="eastAsia"/>
+          <w:kern w:val="0"/>
+          <w:sz w:val="24"/>
+          <w:szCs w:val="24"/>
+        </w:rPr>
+        <w:t xml:space="preserve"> Creator</w:t>
+      </w:r>
+      <w:r>
+        <w:rPr>
+          <w:rFonts w:ascii="宋体" w:eastAsia="宋体" w:hAnsi="宋体" w:cs="宋体" w:hint="eastAsia"/>
+          <w:kern w:val="0"/>
+          <w:sz w:val="24"/>
+          <w:szCs w:val="24"/>
+        </w:rPr>
+        <w:t>，再按上图进行设置。</w:t>
       </w:r>
     </w:p>
     <w:p>
@@ -918,9 +926,6 @@
       <w:pPr>
         <w:pStyle w:val="a3"/>
         <w:ind w:left="720" w:firstLineChars="0" w:firstLine="0"/>
-        <w:rPr>
-          <w:rFonts w:hint="eastAsia"/>
-        </w:rPr>
       </w:pPr>
       <w:r>
         <w:rPr>
@@ -944,10 +949,11 @@
     <w:p>
       <w:pPr>
         <w:pStyle w:val="a3"/>
-        <w:ind w:left="720" w:firstLineChars="0" w:firstLine="0"/>
-        <w:rPr>
-          <w:rFonts w:hint="eastAsia"/>
-        </w:rPr>
+        <w:numPr>
+          <w:ilvl w:val="0"/>
+          <w:numId w:val="4"/>
+        </w:numPr>
+        <w:ind w:firstLineChars="0"/>
       </w:pPr>
       <w:r>
         <w:rPr>
@@ -959,7 +965,7 @@
         <w:rPr>
           <w:rFonts w:hint="eastAsia"/>
         </w:rPr>
-        <w:t>bin</w:t>
+        <w:t>android-build</w:t>
       </w:r>
       <w:r>
         <w:rPr>
@@ -971,10 +977,11 @@
     <w:p>
       <w:pPr>
         <w:pStyle w:val="a3"/>
-        <w:ind w:left="720" w:firstLineChars="0" w:firstLine="0"/>
-        <w:rPr>
-          <w:rFonts w:hint="eastAsia"/>
-        </w:rPr>
+        <w:numPr>
+          <w:ilvl w:val="0"/>
+          <w:numId w:val="4"/>
+        </w:numPr>
+        <w:ind w:firstLineChars="0"/>
       </w:pPr>
       <w:r>
         <w:rPr>
@@ -1005,6 +1012,299 @@
           <w:rFonts w:hint="eastAsia"/>
         </w:rPr>
         <w:t>，如下图所示进行设置。</w:t>
+      </w:r>
+    </w:p>
+    <w:p>
+      <w:pPr>
+        <w:pStyle w:val="a3"/>
+        <w:numPr>
+          <w:ilvl w:val="0"/>
+          <w:numId w:val="5"/>
+        </w:numPr>
+        <w:ind w:firstLineChars="0"/>
+      </w:pPr>
+      <w:r>
+        <w:rPr>
+          <w:rFonts w:hint="eastAsia"/>
+        </w:rPr>
+        <w:lastRenderedPageBreak/>
+        <w:t xml:space="preserve">Android build SDK: </w:t>
+      </w:r>
+      <w:r>
+        <w:rPr>
+          <w:rFonts w:hint="eastAsia"/>
+        </w:rPr>
+        <w:t>选择的是目标设备的</w:t>
+      </w:r>
+      <w:r>
+        <w:rPr>
+          <w:rFonts w:hint="eastAsia"/>
+        </w:rPr>
+        <w:t>最小</w:t>
+      </w:r>
+      <w:proofErr w:type="spellStart"/>
+      <w:r>
+        <w:rPr>
+          <w:rFonts w:hint="eastAsia"/>
+        </w:rPr>
+        <w:t>sdk</w:t>
+      </w:r>
+      <w:proofErr w:type="spellEnd"/>
+      <w:r>
+        <w:rPr>
+          <w:rFonts w:hint="eastAsia"/>
+        </w:rPr>
+        <w:t>版本</w:t>
+      </w:r>
+    </w:p>
+    <w:p>
+      <w:pPr>
+        <w:pStyle w:val="a3"/>
+        <w:numPr>
+          <w:ilvl w:val="0"/>
+          <w:numId w:val="5"/>
+        </w:numPr>
+        <w:ind w:firstLineChars="0"/>
+      </w:pPr>
+      <w:proofErr w:type="spellStart"/>
+      <w:r>
+        <w:rPr>
+          <w:rFonts w:hint="eastAsia"/>
+        </w:rPr>
+        <w:t>KeyStore</w:t>
+      </w:r>
+      <w:proofErr w:type="spellEnd"/>
+      <w:r>
+        <w:rPr>
+          <w:rFonts w:hint="eastAsia"/>
+        </w:rPr>
+        <w:t>：</w:t>
+      </w:r>
+      <w:proofErr w:type="spellStart"/>
+      <w:r>
+        <w:rPr>
+          <w:rFonts w:hint="eastAsia"/>
+        </w:rPr>
+        <w:t>apk</w:t>
+      </w:r>
+      <w:proofErr w:type="spellEnd"/>
+      <w:r>
+        <w:rPr>
+          <w:rFonts w:hint="eastAsia"/>
+        </w:rPr>
+        <w:t>的安装证书，在</w:t>
+      </w:r>
+      <w:proofErr w:type="spellStart"/>
+      <w:r>
+        <w:rPr>
+          <w:rFonts w:hint="eastAsia"/>
+        </w:rPr>
+        <w:t>hmi</w:t>
+      </w:r>
+      <w:proofErr w:type="spellEnd"/>
+      <w:r>
+        <w:rPr>
+          <w:rFonts w:hint="eastAsia"/>
+        </w:rPr>
+        <w:t xml:space="preserve"> </w:t>
+      </w:r>
+      <w:proofErr w:type="spellStart"/>
+      <w:r>
+        <w:rPr>
+          <w:rFonts w:hint="eastAsia"/>
+        </w:rPr>
+        <w:t>dir</w:t>
+      </w:r>
+      <w:proofErr w:type="spellEnd"/>
+      <w:r>
+        <w:rPr>
+          <w:rFonts w:hint="eastAsia"/>
+        </w:rPr>
+        <w:t>\HMI_SDK\Library\android\</w:t>
+      </w:r>
+      <w:proofErr w:type="spellStart"/>
+      <w:r>
+        <w:rPr>
+          <w:rFonts w:hint="eastAsia"/>
+        </w:rPr>
+        <w:t>apk</w:t>
+      </w:r>
+      <w:proofErr w:type="spellEnd"/>
+      <w:r>
+        <w:rPr>
+          <w:rFonts w:hint="eastAsia"/>
+        </w:rPr>
+        <w:t xml:space="preserve">\ </w:t>
+      </w:r>
+      <w:r>
+        <w:rPr>
+          <w:rFonts w:hint="eastAsia"/>
+        </w:rPr>
+        <w:t>下面，密码是</w:t>
+      </w:r>
+      <w:r>
+        <w:rPr>
+          <w:rFonts w:hint="eastAsia"/>
+        </w:rPr>
+        <w:t>8888888</w:t>
+      </w:r>
+      <w:r>
+        <w:rPr>
+          <w:rFonts w:hint="eastAsia"/>
+        </w:rPr>
+        <w:t>。证书也可以自己创建，后面会说明。</w:t>
+      </w:r>
+    </w:p>
+    <w:p>
+      <w:pPr>
+        <w:pStyle w:val="a3"/>
+        <w:numPr>
+          <w:ilvl w:val="0"/>
+          <w:numId w:val="5"/>
+        </w:numPr>
+        <w:ind w:firstLineChars="0"/>
+      </w:pPr>
+      <w:r>
+        <w:rPr>
+          <w:rFonts w:hint="eastAsia"/>
+        </w:rPr>
+        <w:t xml:space="preserve">Sign package: </w:t>
+      </w:r>
+      <w:r>
+        <w:rPr>
+          <w:rFonts w:hint="eastAsia"/>
+        </w:rPr>
+        <w:t>选择这个表示进行签名，</w:t>
+      </w:r>
+      <w:proofErr w:type="gramStart"/>
+      <w:r>
+        <w:rPr>
+          <w:rFonts w:hint="eastAsia"/>
+        </w:rPr>
+        <w:t>编译非</w:t>
+      </w:r>
+      <w:proofErr w:type="gramEnd"/>
+      <w:r>
+        <w:rPr>
+          <w:rFonts w:hint="eastAsia"/>
+        </w:rPr>
+        <w:t>release</w:t>
+      </w:r>
+      <w:r>
+        <w:rPr>
+          <w:rFonts w:hint="eastAsia"/>
+        </w:rPr>
+        <w:t>版的</w:t>
+      </w:r>
+      <w:r>
+        <w:rPr>
+          <w:rFonts w:hint="eastAsia"/>
+        </w:rPr>
+        <w:t xml:space="preserve"> </w:t>
+      </w:r>
+      <w:proofErr w:type="spellStart"/>
+      <w:r>
+        <w:rPr>
+          <w:rFonts w:hint="eastAsia"/>
+        </w:rPr>
+        <w:t>apk</w:t>
+      </w:r>
+      <w:proofErr w:type="spellEnd"/>
+      <w:r>
+        <w:rPr>
+          <w:rFonts w:hint="eastAsia"/>
+        </w:rPr>
+        <w:t>可以不用签名。</w:t>
+      </w:r>
+    </w:p>
+    <w:p>
+      <w:pPr>
+        <w:pStyle w:val="a3"/>
+        <w:numPr>
+          <w:ilvl w:val="0"/>
+          <w:numId w:val="5"/>
+        </w:numPr>
+        <w:ind w:firstLineChars="0"/>
+      </w:pPr>
+      <w:proofErr w:type="spellStart"/>
+      <w:r>
+        <w:rPr>
+          <w:rFonts w:hint="eastAsia"/>
+        </w:rPr>
+        <w:t>Qt</w:t>
+      </w:r>
+      <w:proofErr w:type="spellEnd"/>
+      <w:r>
+        <w:rPr>
+          <w:rFonts w:hint="eastAsia"/>
+        </w:rPr>
+        <w:t xml:space="preserve"> Deployment</w:t>
+      </w:r>
+      <w:r>
+        <w:rPr>
+          <w:rFonts w:hint="eastAsia"/>
+        </w:rPr>
+        <w:t>：编译选择</w:t>
+      </w:r>
+      <w:r>
+        <w:rPr>
+          <w:rFonts w:hint="eastAsia"/>
+        </w:rPr>
+        <w:t xml:space="preserve"> Bundle </w:t>
+      </w:r>
+      <w:proofErr w:type="spellStart"/>
+      <w:r>
+        <w:rPr>
+          <w:rFonts w:hint="eastAsia"/>
+        </w:rPr>
+        <w:t>Qt</w:t>
+      </w:r>
+      <w:proofErr w:type="spellEnd"/>
+      <w:r>
+        <w:rPr>
+          <w:rFonts w:hint="eastAsia"/>
+        </w:rPr>
+        <w:t xml:space="preserve"> libraries in APK,</w:t>
+      </w:r>
+      <w:r>
+        <w:rPr>
+          <w:rFonts w:hint="eastAsia"/>
+        </w:rPr>
+        <w:t>用这个选项可以使用</w:t>
+      </w:r>
+      <w:proofErr w:type="spellStart"/>
+      <w:r>
+        <w:rPr>
+          <w:rFonts w:hint="eastAsia"/>
+        </w:rPr>
+        <w:t>Qt</w:t>
+      </w:r>
+      <w:proofErr w:type="spellEnd"/>
+      <w:r>
+        <w:rPr>
+          <w:rFonts w:hint="eastAsia"/>
+        </w:rPr>
+        <w:t xml:space="preserve"> </w:t>
+      </w:r>
+      <w:r>
+        <w:rPr>
+          <w:rFonts w:hint="eastAsia"/>
+        </w:rPr>
+        <w:t>自动打包</w:t>
+      </w:r>
+      <w:proofErr w:type="spellStart"/>
+      <w:r>
+        <w:rPr>
+          <w:rFonts w:hint="eastAsia"/>
+        </w:rPr>
+        <w:t>apk</w:t>
+      </w:r>
+      <w:proofErr w:type="spellEnd"/>
+      <w:r>
+        <w:rPr>
+          <w:rFonts w:hint="eastAsia"/>
+        </w:rPr>
+        <w:t>。</w:t>
       </w:r>
     </w:p>
     <w:p>
@@ -1026,12 +1326,11 @@
           <w:sz w:val="24"/>
           <w:szCs w:val="24"/>
         </w:rPr>
-        <w:lastRenderedPageBreak/>
         <w:drawing>
           <wp:inline distT="0" distB="0" distL="0" distR="0">
-            <wp:extent cx="6162675" cy="6638925"/>
-            <wp:effectExtent l="0" t="0" r="9525" b="9525"/>
-            <wp:docPr id="6" name="图片 6" descr="C:\Users\xuwenlong02\AppData\Roaming\Tencent\Users\672473975\QQ\WinTemp\RichOle\)2POYL05%$S92NICJ@]HQSX.jpg"/>
+            <wp:extent cx="6410325" cy="6858000"/>
+            <wp:effectExtent l="0" t="0" r="9525" b="0"/>
+            <wp:docPr id="4" name="图片 4" descr="C:\Users\xuwenlong02\AppData\Roaming\Tencent\Users\672473975\QQ\WinTemp\RichOle\ATA1E$85Y%@3G%Y1EXR5R{0.png"/>
             <wp:cNvGraphicFramePr>
               <a:graphicFrameLocks xmlns:a="http://schemas.openxmlformats.org/drawingml/2006/main" noChangeAspect="1"/>
             </wp:cNvGraphicFramePr>
@@ -1039,7 +1338,7 @@
               <a:graphicData uri="http://schemas.openxmlformats.org/drawingml/2006/picture">
                 <pic:pic xmlns:pic="http://schemas.openxmlformats.org/drawingml/2006/picture">
                   <pic:nvPicPr>
-                    <pic:cNvPr id="0" name="Picture 7" descr="C:\Users\xuwenlong02\AppData\Roaming\Tencent\Users\672473975\QQ\WinTemp\RichOle\)2POYL05%$S92NICJ@]HQSX.jpg"/>
+                    <pic:cNvPr id="0" name="Picture 3" descr="C:\Users\xuwenlong02\AppData\Roaming\Tencent\Users\672473975\QQ\WinTemp\RichOle\ATA1E$85Y%@3G%Y1EXR5R{0.png"/>
                     <pic:cNvPicPr>
                       <a:picLocks noChangeAspect="1" noChangeArrowheads="1"/>
                     </pic:cNvPicPr>
@@ -1060,7 +1359,7 @@
                   <pic:spPr bwMode="auto">
                     <a:xfrm>
                       <a:off x="0" y="0"/>
-                      <a:ext cx="6162675" cy="6638925"/>
+                      <a:ext cx="6410325" cy="6858000"/>
                     </a:xfrm>
                     <a:prstGeom prst="rect">
                       <a:avLst/>
@@ -1079,10 +1378,17 @@
     </w:p>
     <w:p>
       <w:pPr>
-        <w:rPr>
-          <w:rFonts w:hint="eastAsia"/>
-        </w:rPr>
-      </w:pPr>
+        <w:widowControl/>
+        <w:jc w:val="left"/>
+        <w:rPr>
+          <w:rFonts w:ascii="宋体" w:eastAsia="宋体" w:hAnsi="宋体" w:cs="宋体"/>
+          <w:kern w:val="0"/>
+          <w:sz w:val="24"/>
+          <w:szCs w:val="24"/>
+        </w:rPr>
+      </w:pPr>
+    </w:p>
+    <w:p>
       <w:r>
         <w:rPr>
           <w:rFonts w:hint="eastAsia"/>
@@ -1099,19 +1405,33 @@
         <w:rPr>
           <w:rFonts w:hint="eastAsia"/>
         </w:rPr>
-        <w:t>证书，如上图点击</w:t>
-      </w:r>
-      <w:r>
-        <w:rPr>
-          <w:rFonts w:hint="eastAsia"/>
-        </w:rPr>
-        <w:t xml:space="preserve">Sign Package </w:t>
-      </w:r>
-      <w:r>
-        <w:rPr>
-          <w:rFonts w:hint="eastAsia"/>
-        </w:rPr>
-        <w:t>栏右侧</w:t>
+        <w:t>证书的方法：</w:t>
+      </w:r>
+    </w:p>
+    <w:p>
+      <w:r>
+        <w:rPr>
+          <w:rFonts w:hint="eastAsia"/>
+        </w:rPr>
+        <w:lastRenderedPageBreak/>
+        <w:t>如上图所示，点击</w:t>
+      </w:r>
+      <w:proofErr w:type="spellStart"/>
+      <w:r>
+        <w:rPr>
+          <w:rFonts w:hint="eastAsia"/>
+        </w:rPr>
+        <w:t>Keystore</w:t>
+      </w:r>
+      <w:proofErr w:type="spellEnd"/>
+      <w:r>
+        <w:t xml:space="preserve"> </w:t>
+      </w:r>
+      <w:r>
+        <w:rPr>
+          <w:rFonts w:hint="eastAsia"/>
+        </w:rPr>
+        <w:t>右侧</w:t>
       </w:r>
       <w:r>
         <w:rPr>
@@ -1123,8 +1443,40 @@
         <w:rPr>
           <w:rFonts w:hint="eastAsia"/>
         </w:rPr>
-        <w:t>，出现下图所示对话框，按下图设置完成后保存。其中</w:t>
-      </w:r>
+        <w:t>，出现一个对话框如下图：</w:t>
+      </w:r>
+    </w:p>
+    <w:p>
+      <w:pPr>
+        <w:pStyle w:val="a3"/>
+        <w:numPr>
+          <w:ilvl w:val="0"/>
+          <w:numId w:val="6"/>
+        </w:numPr>
+        <w:ind w:firstLineChars="0"/>
+      </w:pPr>
+      <w:r>
+        <w:rPr>
+          <w:rFonts w:hint="eastAsia"/>
+        </w:rPr>
+        <w:t>Alias name</w:t>
+      </w:r>
+      <w:r>
+        <w:rPr>
+          <w:rFonts w:hint="eastAsia"/>
+        </w:rPr>
+        <w:t>：证书名称</w:t>
+      </w:r>
+    </w:p>
+    <w:p>
+      <w:pPr>
+        <w:pStyle w:val="a3"/>
+        <w:numPr>
+          <w:ilvl w:val="0"/>
+          <w:numId w:val="6"/>
+        </w:numPr>
+        <w:ind w:firstLineChars="0"/>
+      </w:pPr>
       <w:proofErr w:type="spellStart"/>
       <w:r>
         <w:rPr>
@@ -1137,49 +1489,29 @@
         <w:rPr>
           <w:rFonts w:hint="eastAsia"/>
         </w:rPr>
-        <w:t xml:space="preserve"> </w:t>
-      </w:r>
-      <w:r>
-        <w:rPr>
-          <w:rFonts w:hint="eastAsia"/>
-        </w:rPr>
-        <w:t>和</w:t>
-      </w:r>
-      <w:r>
-        <w:rPr>
-          <w:rFonts w:hint="eastAsia"/>
-        </w:rPr>
-        <w:t xml:space="preserve">Validity </w:t>
-      </w:r>
-      <w:r>
-        <w:rPr>
-          <w:rFonts w:hint="eastAsia"/>
-        </w:rPr>
-        <w:t>保持默认值即可，</w:t>
-      </w:r>
-      <w:r>
-        <w:rPr>
-          <w:rFonts w:hint="eastAsia"/>
-        </w:rPr>
-        <w:t>Alias name</w:t>
-      </w:r>
-      <w:r>
-        <w:rPr>
-          <w:rFonts w:hint="eastAsia"/>
-        </w:rPr>
-        <w:t>和</w:t>
-      </w:r>
-      <w:r>
-        <w:rPr>
-          <w:rFonts w:hint="eastAsia"/>
-        </w:rPr>
-        <w:t xml:space="preserve">password </w:t>
-      </w:r>
-      <w:r>
-        <w:rPr>
-          <w:rFonts w:hint="eastAsia"/>
-        </w:rPr>
-        <w:t>需要自己记住。完成后点击保存，即可使用。</w:t>
+        <w:t>：键字节数</w:t>
+      </w:r>
+    </w:p>
+    <w:p>
+      <w:pPr>
+        <w:pStyle w:val="a3"/>
+        <w:numPr>
+          <w:ilvl w:val="0"/>
+          <w:numId w:val="6"/>
+        </w:numPr>
+        <w:ind w:firstLineChars="0"/>
+      </w:pPr>
+      <w:r>
+        <w:rPr>
+          <w:rFonts w:hint="eastAsia"/>
+        </w:rPr>
+        <w:t>Validity</w:t>
+      </w:r>
+      <w:r>
+        <w:rPr>
+          <w:rFonts w:hint="eastAsia"/>
+        </w:rPr>
+        <w:t>：有效时间，单位是天</w:t>
       </w:r>
     </w:p>
     <w:p>
@@ -1201,7 +1533,6 @@
           <w:sz w:val="24"/>
           <w:szCs w:val="24"/>
         </w:rPr>
-        <w:lastRenderedPageBreak/>
         <w:drawing>
           <wp:inline distT="0" distB="0" distL="0" distR="0">
             <wp:extent cx="6200775" cy="4838700"/>
@@ -1287,7 +1618,7 @@
         <w:pStyle w:val="a3"/>
         <w:numPr>
           <w:ilvl w:val="0"/>
-          <w:numId w:val="2"/>
+          <w:numId w:val="1"/>
         </w:numPr>
         <w:ind w:firstLineChars="0"/>
       </w:pPr>
@@ -1297,224 +1628,99 @@
         </w:rPr>
         <w:t>编译</w:t>
       </w:r>
-    </w:p>
-    <w:p>
-      <w:pPr>
-        <w:pStyle w:val="a3"/>
-        <w:ind w:left="720" w:firstLineChars="0" w:firstLine="0"/>
-      </w:pPr>
-      <w:r>
-        <w:rPr>
-          <w:rFonts w:hint="eastAsia"/>
-        </w:rPr>
-        <w:t>用</w:t>
-      </w:r>
       <w:proofErr w:type="spellStart"/>
       <w:r>
         <w:rPr>
           <w:rFonts w:hint="eastAsia"/>
         </w:rPr>
-        <w:t>qt</w:t>
+        <w:t>hmi</w:t>
       </w:r>
       <w:proofErr w:type="spellEnd"/>
-      <w:r>
-        <w:rPr>
-          <w:rFonts w:hint="eastAsia"/>
-        </w:rPr>
-        <w:t xml:space="preserve"> creator</w:t>
-      </w:r>
-      <w:r>
-        <w:rPr>
-          <w:rFonts w:hint="eastAsia"/>
-        </w:rPr>
-        <w:t>打开</w:t>
-      </w:r>
-      <w:r>
-        <w:rPr>
-          <w:rFonts w:hint="eastAsia"/>
-        </w:rPr>
-        <w:t>AppLinkEmulater.pro</w:t>
-      </w:r>
-      <w:r>
-        <w:rPr>
-          <w:rFonts w:hint="eastAsia"/>
-        </w:rPr>
-        <w:t>，点击</w:t>
-      </w:r>
-      <w:r>
-        <w:rPr>
-          <w:rFonts w:hint="eastAsia"/>
-        </w:rPr>
-        <w:t xml:space="preserve">Build-&gt;Build Project </w:t>
-      </w:r>
-      <w:r>
-        <w:t>“</w:t>
-      </w:r>
-      <w:r>
-        <w:rPr>
-          <w:rFonts w:hint="eastAsia"/>
-        </w:rPr>
-        <w:t>AppLinkEmulater.pro</w:t>
-      </w:r>
-      <w:r>
-        <w:t>”</w:t>
-      </w:r>
-      <w:r>
-        <w:rPr>
-          <w:rFonts w:hint="eastAsia"/>
-        </w:rPr>
-        <w:t>,</w:t>
-      </w:r>
-      <w:r>
-        <w:rPr>
-          <w:rFonts w:hint="eastAsia"/>
-        </w:rPr>
-        <w:t>等待编译完成。</w:t>
-      </w:r>
-      <w:r>
-        <w:rPr>
-          <w:rFonts w:hint="eastAsia"/>
-        </w:rPr>
-        <w:t>在编译过程中</w:t>
-      </w:r>
-      <w:r>
-        <w:rPr>
-          <w:rFonts w:hint="eastAsia"/>
-        </w:rPr>
-        <w:t>会自动</w:t>
-      </w:r>
-      <w:r>
-        <w:rPr>
-          <w:rFonts w:hint="eastAsia"/>
-        </w:rPr>
-        <w:t>下载</w:t>
-      </w:r>
-      <w:proofErr w:type="spellStart"/>
-      <w:r>
-        <w:rPr>
-          <w:rFonts w:hint="eastAsia"/>
-        </w:rPr>
-        <w:t>grandle</w:t>
-      </w:r>
-      <w:proofErr w:type="spellEnd"/>
-      <w:r>
-        <w:rPr>
-          <w:rFonts w:hint="eastAsia"/>
-        </w:rPr>
-        <w:t>，需要一定时间。</w:t>
-      </w:r>
     </w:p>
     <w:p>
       <w:pPr>
         <w:pStyle w:val="a3"/>
         <w:numPr>
           <w:ilvl w:val="0"/>
-          <w:numId w:val="2"/>
+          <w:numId w:val="7"/>
         </w:numPr>
         <w:ind w:firstLineChars="0"/>
-        <w:rPr>
-          <w:rFonts w:hint="eastAsia"/>
-        </w:rPr>
-      </w:pPr>
-      <w:r>
-        <w:rPr>
-          <w:rFonts w:hint="eastAsia"/>
-        </w:rPr>
-        <w:t>运行</w:t>
+      </w:pPr>
+      <w:r>
+        <w:rPr>
+          <w:rFonts w:hint="eastAsia"/>
+        </w:rPr>
+        <w:t>进入</w:t>
+      </w:r>
+      <w:proofErr w:type="spellStart"/>
+      <w:r>
+        <w:rPr>
+          <w:rFonts w:hint="eastAsia"/>
+        </w:rPr>
+        <w:t>hmi</w:t>
+      </w:r>
+      <w:proofErr w:type="spellEnd"/>
+      <w:r>
+        <w:rPr>
+          <w:rFonts w:hint="eastAsia"/>
+        </w:rPr>
+        <w:t xml:space="preserve"> </w:t>
+      </w:r>
+      <w:proofErr w:type="spellStart"/>
+      <w:r>
+        <w:rPr>
+          <w:rFonts w:hint="eastAsia"/>
+        </w:rPr>
+        <w:t>dir</w:t>
+      </w:r>
+      <w:proofErr w:type="spellEnd"/>
+      <w:r>
+        <w:rPr>
+          <w:rFonts w:hint="eastAsia"/>
+        </w:rPr>
+        <w:t>\</w:t>
+      </w:r>
+      <w:r>
+        <w:rPr>
+          <w:rFonts w:hint="eastAsia"/>
+        </w:rPr>
+        <w:t>Library\android\</w:t>
+      </w:r>
+      <w:proofErr w:type="spellStart"/>
+      <w:r>
+        <w:rPr>
+          <w:rFonts w:hint="eastAsia"/>
+        </w:rPr>
+        <w:t>sdl</w:t>
+      </w:r>
+      <w:proofErr w:type="spellEnd"/>
+      <w:r>
+        <w:rPr>
+          <w:rFonts w:hint="eastAsia"/>
+        </w:rPr>
+        <w:t xml:space="preserve"> </w:t>
+      </w:r>
+      <w:r>
+        <w:rPr>
+          <w:rFonts w:hint="eastAsia"/>
+        </w:rPr>
+        <w:t>文件夹，如下图所示：</w:t>
       </w:r>
     </w:p>
     <w:p>
       <w:pPr>
         <w:pStyle w:val="a3"/>
-        <w:ind w:left="720" w:firstLineChars="0" w:firstLine="0"/>
-      </w:pPr>
-      <w:r>
-        <w:rPr>
-          <w:rFonts w:hint="eastAsia"/>
-        </w:rPr>
-        <w:t>编译生成</w:t>
-      </w:r>
-      <w:r>
-        <w:rPr>
-          <w:rFonts w:hint="eastAsia"/>
-        </w:rPr>
-        <w:t>libApplickEmulater.so</w:t>
-      </w:r>
-      <w:r>
-        <w:rPr>
-          <w:rFonts w:hint="eastAsia"/>
-        </w:rPr>
-        <w:t>之后</w:t>
-      </w:r>
-      <w:r>
-        <w:rPr>
-          <w:rFonts w:hint="eastAsia"/>
-        </w:rPr>
-        <w:t>，可以看到在编译目录下出现了</w:t>
-      </w:r>
-      <w:r>
-        <w:rPr>
-          <w:rFonts w:hint="eastAsia"/>
-        </w:rPr>
-        <w:t>android-build</w:t>
-      </w:r>
-      <w:r>
-        <w:rPr>
-          <w:rFonts w:hint="eastAsia"/>
-        </w:rPr>
-        <w:t>目录，进入</w:t>
-      </w:r>
-      <w:proofErr w:type="gramStart"/>
-      <w:r>
-        <w:rPr>
-          <w:rFonts w:hint="eastAsia"/>
-        </w:rPr>
-        <w:t>后如下</w:t>
-      </w:r>
-      <w:proofErr w:type="gramEnd"/>
-      <w:r>
-        <w:rPr>
-          <w:rFonts w:hint="eastAsia"/>
-        </w:rPr>
-        <w:t>图文件结构</w:t>
-      </w:r>
-      <w:r>
-        <w:rPr>
-          <w:rFonts w:hint="eastAsia"/>
-        </w:rPr>
-        <w:t xml:space="preserve"> </w:t>
-      </w:r>
-      <w:r>
-        <w:rPr>
-          <w:rFonts w:hint="eastAsia"/>
-        </w:rPr>
-        <w:t>：</w:t>
-      </w:r>
-    </w:p>
-    <w:p>
-      <w:pPr>
-        <w:widowControl/>
-        <w:jc w:val="left"/>
-        <w:rPr>
-          <w:rFonts w:ascii="宋体" w:eastAsia="宋体" w:hAnsi="宋体" w:cs="宋体"/>
-          <w:kern w:val="0"/>
-          <w:sz w:val="24"/>
-          <w:szCs w:val="24"/>
-        </w:rPr>
-      </w:pPr>
-      <w:r>
-        <w:rPr>
-          <w:rFonts w:ascii="宋体" w:eastAsia="宋体" w:hAnsi="宋体" w:cs="宋体"/>
+        <w:ind w:left="360" w:firstLineChars="0" w:firstLine="0"/>
+      </w:pPr>
+      <w:r>
+        <w:rPr>
           <w:noProof/>
-          <w:kern w:val="0"/>
-          <w:sz w:val="24"/>
-          <w:szCs w:val="24"/>
         </w:rPr>
         <w:drawing>
-          <wp:inline distT="0" distB="0" distL="0" distR="0">
-            <wp:extent cx="5705475" cy="1295400"/>
-            <wp:effectExtent l="0" t="0" r="9525" b="0"/>
-            <wp:docPr id="8" name="图片 8" descr="C:\Users\xuwenlong02\AppData\Roaming\Tencent\Users\672473975\QQ\WinTemp\RichOle\QBT5[I7UPP~GW@({WV6VG6Y.png"/>
+          <wp:inline distT="0" distB="0" distL="0" distR="0" wp14:anchorId="016ED5BF" wp14:editId="7838C740">
+            <wp:extent cx="5274310" cy="1064629"/>
+            <wp:effectExtent l="0" t="0" r="2540" b="2540"/>
+            <wp:docPr id="7" name="图片 7"/>
             <wp:cNvGraphicFramePr>
               <a:graphicFrameLocks xmlns:a="http://schemas.openxmlformats.org/drawingml/2006/main" noChangeAspect="1"/>
             </wp:cNvGraphicFramePr>
@@ -1522,36 +1728,23 @@
               <a:graphicData uri="http://schemas.openxmlformats.org/drawingml/2006/picture">
                 <pic:pic xmlns:pic="http://schemas.openxmlformats.org/drawingml/2006/picture">
                   <pic:nvPicPr>
-                    <pic:cNvPr id="0" name="Picture 11" descr="C:\Users\xuwenlong02\AppData\Roaming\Tencent\Users\672473975\QQ\WinTemp\RichOle\QBT5[I7UPP~GW@({WV6VG6Y.png"/>
-                    <pic:cNvPicPr>
-                      <a:picLocks noChangeAspect="1" noChangeArrowheads="1"/>
-                    </pic:cNvPicPr>
+                    <pic:cNvPr id="0" name=""/>
+                    <pic:cNvPicPr/>
                   </pic:nvPicPr>
                   <pic:blipFill>
-                    <a:blip r:embed="rId14">
-                      <a:extLst>
-                        <a:ext uri="{28A0092B-C50C-407E-A947-70E740481C1C}">
-                          <a14:useLocalDpi xmlns:a14="http://schemas.microsoft.com/office/drawing/2010/main" val="0"/>
-                        </a:ext>
-                      </a:extLst>
-                    </a:blip>
-                    <a:srcRect/>
+                    <a:blip r:embed="rId14"/>
                     <a:stretch>
                       <a:fillRect/>
                     </a:stretch>
                   </pic:blipFill>
-                  <pic:spPr bwMode="auto">
+                  <pic:spPr>
                     <a:xfrm>
                       <a:off x="0" y="0"/>
-                      <a:ext cx="5705475" cy="1295400"/>
+                      <a:ext cx="5274310" cy="1064629"/>
                     </a:xfrm>
                     <a:prstGeom prst="rect">
                       <a:avLst/>
                     </a:prstGeom>
-                    <a:noFill/>
-                    <a:ln>
-                      <a:noFill/>
-                    </a:ln>
                   </pic:spPr>
                 </pic:pic>
               </a:graphicData>
@@ -1562,270 +1755,380 @@
     </w:p>
     <w:p>
       <w:pPr>
-        <w:widowControl/>
-        <w:jc w:val="left"/>
-        <w:rPr>
-          <w:rFonts w:ascii="宋体" w:eastAsia="宋体" w:hAnsi="宋体" w:cs="宋体" w:hint="eastAsia"/>
-          <w:kern w:val="0"/>
-          <w:sz w:val="24"/>
-          <w:szCs w:val="24"/>
-        </w:rPr>
-      </w:pPr>
-      <w:r>
-        <w:rPr>
-          <w:rFonts w:ascii="宋体" w:eastAsia="宋体" w:hAnsi="宋体" w:cs="宋体" w:hint="eastAsia"/>
-          <w:kern w:val="0"/>
-          <w:sz w:val="24"/>
-          <w:szCs w:val="24"/>
-        </w:rPr>
-        <w:t>此时，libApplinkEmulator.so和libmppeg.so，以及其他</w:t>
+        <w:pStyle w:val="a3"/>
+        <w:ind w:left="360" w:firstLineChars="0" w:firstLine="0"/>
+      </w:pPr>
+      <w:r>
+        <w:rPr>
+          <w:rFonts w:hint="eastAsia"/>
+        </w:rPr>
+        <w:t>将编译好的</w:t>
+      </w:r>
+      <w:r>
+        <w:rPr>
+          <w:rFonts w:hint="eastAsia"/>
+        </w:rPr>
+        <w:t>android</w:t>
+      </w:r>
+      <w:r>
+        <w:rPr>
+          <w:rFonts w:hint="eastAsia"/>
+        </w:rPr>
+        <w:t>版的</w:t>
+      </w:r>
+      <w:r>
+        <w:rPr>
+          <w:rFonts w:hint="eastAsia"/>
+        </w:rPr>
+        <w:t xml:space="preserve">libsmartDeviceLinkCore.so </w:t>
+      </w:r>
+      <w:r>
+        <w:rPr>
+          <w:rFonts w:hint="eastAsia"/>
+        </w:rPr>
+        <w:t>放到这里。并将其他配置文件全部放到</w:t>
       </w:r>
       <w:proofErr w:type="spellStart"/>
       <w:r>
         <w:rPr>
-          <w:rFonts w:ascii="宋体" w:eastAsia="宋体" w:hAnsi="宋体" w:cs="宋体" w:hint="eastAsia"/>
-          <w:kern w:val="0"/>
-          <w:sz w:val="24"/>
-          <w:szCs w:val="24"/>
+          <w:rFonts w:hint="eastAsia"/>
+        </w:rPr>
+        <w:t>config</w:t>
+      </w:r>
+      <w:proofErr w:type="spellEnd"/>
+      <w:r>
+        <w:rPr>
+          <w:rFonts w:hint="eastAsia"/>
+        </w:rPr>
+        <w:t xml:space="preserve"> </w:t>
+      </w:r>
+      <w:r>
+        <w:rPr>
+          <w:rFonts w:hint="eastAsia"/>
+        </w:rPr>
+        <w:t>下面。</w:t>
+      </w:r>
+    </w:p>
+    <w:p>
+      <w:pPr>
+        <w:pStyle w:val="a3"/>
+        <w:numPr>
+          <w:ilvl w:val="0"/>
+          <w:numId w:val="7"/>
+        </w:numPr>
+        <w:ind w:firstLineChars="0"/>
+      </w:pPr>
+      <w:r>
+        <w:rPr>
+          <w:rFonts w:hint="eastAsia"/>
+        </w:rPr>
+        <w:t>用</w:t>
+      </w:r>
+      <w:proofErr w:type="spellStart"/>
+      <w:r>
+        <w:rPr>
+          <w:rFonts w:hint="eastAsia"/>
+        </w:rPr>
+        <w:t>qt</w:t>
+      </w:r>
+      <w:proofErr w:type="spellEnd"/>
+      <w:r>
+        <w:rPr>
+          <w:rFonts w:hint="eastAsia"/>
+        </w:rPr>
+        <w:t xml:space="preserve"> creator</w:t>
+      </w:r>
+      <w:r>
+        <w:rPr>
+          <w:rFonts w:hint="eastAsia"/>
+        </w:rPr>
+        <w:t>打开</w:t>
+      </w:r>
+      <w:r>
+        <w:rPr>
+          <w:rFonts w:hint="eastAsia"/>
+        </w:rPr>
+        <w:t>AppLinkHMI</w:t>
+      </w:r>
+      <w:r>
+        <w:rPr>
+          <w:rFonts w:hint="eastAsia"/>
+        </w:rPr>
+        <w:t>.pro</w:t>
+      </w:r>
+      <w:r>
+        <w:rPr>
+          <w:rFonts w:hint="eastAsia"/>
+        </w:rPr>
+        <w:t>，点击</w:t>
+      </w:r>
+      <w:r>
+        <w:rPr>
+          <w:rFonts w:hint="eastAsia"/>
+        </w:rPr>
+        <w:t xml:space="preserve">Build-&gt;Build Project </w:t>
+      </w:r>
+      <w:r>
+        <w:t>“</w:t>
+      </w:r>
+      <w:r>
+        <w:rPr>
+          <w:rFonts w:hint="eastAsia"/>
+        </w:rPr>
+        <w:t>AppLinkHMI</w:t>
+      </w:r>
+      <w:r>
+        <w:rPr>
+          <w:rFonts w:hint="eastAsia"/>
+        </w:rPr>
+        <w:t>.pro</w:t>
+      </w:r>
+      <w:r>
+        <w:t>”</w:t>
+      </w:r>
+      <w:r>
+        <w:rPr>
+          <w:rFonts w:hint="eastAsia"/>
+        </w:rPr>
+        <w:t>,</w:t>
+      </w:r>
+      <w:r>
+        <w:rPr>
+          <w:rFonts w:hint="eastAsia"/>
+        </w:rPr>
+        <w:t>进行编译。</w:t>
+      </w:r>
+      <w:r>
+        <w:rPr>
+          <w:rFonts w:hint="eastAsia"/>
+        </w:rPr>
+        <w:t>编译完成</w:t>
+      </w:r>
+      <w:r>
+        <w:rPr>
+          <w:rFonts w:hint="eastAsia"/>
+        </w:rPr>
+        <w:t>后在编译目录</w:t>
+      </w:r>
+      <w:r>
+        <w:rPr>
+          <w:rFonts w:hint="eastAsia"/>
+        </w:rPr>
+        <w:t xml:space="preserve">\android-build\bin\ </w:t>
+      </w:r>
+      <w:r>
+        <w:rPr>
+          <w:rFonts w:hint="eastAsia"/>
+        </w:rPr>
+        <w:t>下会生成</w:t>
+      </w:r>
+      <w:proofErr w:type="spellStart"/>
+      <w:r>
+        <w:rPr>
+          <w:rFonts w:hint="eastAsia"/>
+        </w:rPr>
+        <w:t>apk</w:t>
+      </w:r>
+      <w:proofErr w:type="spellEnd"/>
+      <w:r>
+        <w:rPr>
+          <w:rFonts w:hint="eastAsia"/>
+        </w:rPr>
+        <w:t>文件，可以直接安</w:t>
+      </w:r>
+      <w:r>
+        <w:rPr>
+          <w:rFonts w:hint="eastAsia"/>
+        </w:rPr>
+        <w:lastRenderedPageBreak/>
+        <w:t>装到</w:t>
+      </w:r>
+      <w:r>
+        <w:rPr>
+          <w:rFonts w:hint="eastAsia"/>
+        </w:rPr>
+        <w:t xml:space="preserve">android </w:t>
+      </w:r>
+      <w:r>
+        <w:rPr>
+          <w:rFonts w:hint="eastAsia"/>
+        </w:rPr>
+        <w:t>手机</w:t>
+      </w:r>
+      <w:r>
+        <w:rPr>
+          <w:rFonts w:hint="eastAsia"/>
+        </w:rPr>
+        <w:t>。</w:t>
+      </w:r>
+    </w:p>
+    <w:p>
+      <w:pPr>
+        <w:pStyle w:val="a3"/>
+        <w:numPr>
+          <w:ilvl w:val="0"/>
+          <w:numId w:val="1"/>
+        </w:numPr>
+        <w:ind w:firstLineChars="0"/>
+      </w:pPr>
+      <w:r>
+        <w:rPr>
+          <w:rFonts w:hint="eastAsia"/>
+        </w:rPr>
+        <w:t>运行</w:t>
+      </w:r>
+    </w:p>
+    <w:p>
+      <w:r>
+        <w:rPr>
+          <w:rFonts w:hint="eastAsia"/>
+        </w:rPr>
+        <w:t>两种方式：</w:t>
+      </w:r>
+    </w:p>
+    <w:p>
+      <w:pPr>
+        <w:pStyle w:val="a3"/>
+        <w:numPr>
+          <w:ilvl w:val="0"/>
+          <w:numId w:val="8"/>
+        </w:numPr>
+        <w:ind w:firstLineChars="0"/>
+      </w:pPr>
+      <w:r>
+        <w:rPr>
+          <w:rFonts w:hint="eastAsia"/>
+        </w:rPr>
+        <w:t>手动安装</w:t>
+      </w:r>
+      <w:proofErr w:type="spellStart"/>
+      <w:r>
+        <w:rPr>
+          <w:rFonts w:hint="eastAsia"/>
+        </w:rPr>
+        <w:t>apk</w:t>
+      </w:r>
+      <w:proofErr w:type="spellEnd"/>
+      <w:r>
+        <w:rPr>
+          <w:rFonts w:hint="eastAsia"/>
+        </w:rPr>
+        <w:t>到</w:t>
+      </w:r>
+      <w:r>
+        <w:rPr>
+          <w:rFonts w:hint="eastAsia"/>
+        </w:rPr>
+        <w:t>android</w:t>
+      </w:r>
+      <w:r>
+        <w:rPr>
+          <w:rFonts w:hint="eastAsia"/>
+        </w:rPr>
+        <w:t>手机，在手机端打开。</w:t>
+      </w:r>
+    </w:p>
+    <w:p>
+      <w:pPr>
+        <w:pStyle w:val="a3"/>
+        <w:numPr>
+          <w:ilvl w:val="0"/>
+          <w:numId w:val="8"/>
+        </w:numPr>
+        <w:ind w:firstLineChars="0"/>
+      </w:pPr>
+      <w:r>
+        <w:rPr>
+          <w:rFonts w:hint="eastAsia"/>
+        </w:rPr>
+        <w:t>把</w:t>
+      </w:r>
+      <w:r>
+        <w:rPr>
+          <w:rFonts w:hint="eastAsia"/>
+        </w:rPr>
+        <w:t xml:space="preserve">android </w:t>
+      </w:r>
+      <w:r>
+        <w:rPr>
+          <w:rFonts w:hint="eastAsia"/>
+        </w:rPr>
+        <w:t>手机</w:t>
+      </w:r>
+      <w:r>
+        <w:rPr>
+          <w:rFonts w:hint="eastAsia"/>
+        </w:rPr>
+        <w:t>或</w:t>
+      </w:r>
+      <w:r>
+        <w:rPr>
+          <w:rFonts w:hint="eastAsia"/>
+        </w:rPr>
+        <w:t>android</w:t>
+      </w:r>
+      <w:proofErr w:type="gramStart"/>
+      <w:r>
+        <w:rPr>
+          <w:rFonts w:hint="eastAsia"/>
+        </w:rPr>
+        <w:t>车机</w:t>
+      </w:r>
+      <w:r>
+        <w:rPr>
+          <w:rFonts w:hint="eastAsia"/>
+        </w:rPr>
+        <w:t>通过</w:t>
+      </w:r>
+      <w:proofErr w:type="spellStart"/>
+      <w:proofErr w:type="gramEnd"/>
+      <w:r>
+        <w:rPr>
+          <w:rFonts w:hint="eastAsia"/>
+        </w:rPr>
+        <w:t>usb</w:t>
+      </w:r>
+      <w:proofErr w:type="spellEnd"/>
+      <w:r>
+        <w:rPr>
+          <w:rFonts w:hint="eastAsia"/>
+        </w:rPr>
+        <w:t>连接到电脑，</w:t>
+      </w:r>
+      <w:proofErr w:type="spellStart"/>
+      <w:r>
+        <w:rPr>
+          <w:rFonts w:hint="eastAsia"/>
         </w:rPr>
         <w:t>Qt</w:t>
       </w:r>
       <w:proofErr w:type="spellEnd"/>
       <w:r>
         <w:rPr>
-          <w:rFonts w:ascii="宋体" w:eastAsia="宋体" w:hAnsi="宋体" w:cs="宋体" w:hint="eastAsia"/>
-          <w:kern w:val="0"/>
-          <w:sz w:val="24"/>
-          <w:szCs w:val="24"/>
-        </w:rPr>
-        <w:t>库和java</w:t>
-      </w:r>
-      <w:proofErr w:type="gramStart"/>
-      <w:r>
-        <w:rPr>
-          <w:rFonts w:ascii="宋体" w:eastAsia="宋体" w:hAnsi="宋体" w:cs="宋体" w:hint="eastAsia"/>
-          <w:kern w:val="0"/>
-          <w:sz w:val="24"/>
-          <w:szCs w:val="24"/>
-        </w:rPr>
-        <w:t>库一起</w:t>
-      </w:r>
-      <w:proofErr w:type="gramEnd"/>
-      <w:r>
-        <w:rPr>
-          <w:rFonts w:ascii="宋体" w:eastAsia="宋体" w:hAnsi="宋体" w:cs="宋体" w:hint="eastAsia"/>
-          <w:kern w:val="0"/>
-          <w:sz w:val="24"/>
-          <w:szCs w:val="24"/>
-        </w:rPr>
-        <w:t>被</w:t>
-      </w:r>
-      <w:proofErr w:type="spellStart"/>
-      <w:r>
-        <w:rPr>
-          <w:rFonts w:ascii="宋体" w:eastAsia="宋体" w:hAnsi="宋体" w:cs="宋体" w:hint="eastAsia"/>
-          <w:kern w:val="0"/>
-          <w:sz w:val="24"/>
-          <w:szCs w:val="24"/>
-        </w:rPr>
-        <w:t>Qt</w:t>
-      </w:r>
-      <w:proofErr w:type="spellEnd"/>
-      <w:r>
-        <w:rPr>
-          <w:rFonts w:ascii="宋体" w:eastAsia="宋体" w:hAnsi="宋体" w:cs="宋体" w:hint="eastAsia"/>
-          <w:kern w:val="0"/>
-          <w:sz w:val="24"/>
-          <w:szCs w:val="24"/>
-        </w:rPr>
-        <w:t>自动放在了libs下面。如果没有可能编译没有成功。如下图：</w:t>
+          <w:rFonts w:hint="eastAsia"/>
+        </w:rPr>
+        <w:t>会自动检测到</w:t>
+      </w:r>
+      <w:r>
+        <w:rPr>
+          <w:rFonts w:hint="eastAsia"/>
+        </w:rPr>
+        <w:t>android</w:t>
+      </w:r>
+      <w:r>
+        <w:rPr>
+          <w:rFonts w:hint="eastAsia"/>
+        </w:rPr>
+        <w:t>手机，点击“运行”可以直接安装到手机并运行。</w:t>
+      </w:r>
+      <w:r>
+        <w:rPr>
+          <w:rFonts w:hint="eastAsia"/>
+        </w:rPr>
+        <w:t>如果提示输入密码则输入证书密码即可。</w:t>
       </w:r>
       <w:bookmarkStart w:id="0" w:name="_GoBack"/>
       <w:bookmarkEnd w:id="0"/>
-    </w:p>
-    <w:p>
-      <w:pPr>
-        <w:widowControl/>
-        <w:jc w:val="left"/>
-        <w:rPr>
-          <w:rFonts w:ascii="宋体" w:eastAsia="宋体" w:hAnsi="宋体" w:cs="宋体"/>
-          <w:kern w:val="0"/>
-          <w:sz w:val="24"/>
-          <w:szCs w:val="24"/>
-        </w:rPr>
-      </w:pPr>
-      <w:r>
-        <w:rPr>
-          <w:rFonts w:ascii="宋体" w:eastAsia="宋体" w:hAnsi="宋体" w:cs="宋体"/>
-          <w:noProof/>
-          <w:kern w:val="0"/>
-          <w:sz w:val="24"/>
-          <w:szCs w:val="24"/>
-        </w:rPr>
-        <w:lastRenderedPageBreak/>
-        <w:drawing>
-          <wp:inline distT="0" distB="0" distL="0" distR="0">
-            <wp:extent cx="2638425" cy="5667375"/>
-            <wp:effectExtent l="0" t="0" r="9525" b="9525"/>
-            <wp:docPr id="9" name="图片 9" descr="C:\Users\xuwenlong02\AppData\Roaming\Tencent\Users\672473975\QQ\WinTemp\RichOle\Q7]YJ3ZT3{L_A$LA2YM(@5O.png"/>
-            <wp:cNvGraphicFramePr>
-              <a:graphicFrameLocks xmlns:a="http://schemas.openxmlformats.org/drawingml/2006/main" noChangeAspect="1"/>
-            </wp:cNvGraphicFramePr>
-            <a:graphic xmlns:a="http://schemas.openxmlformats.org/drawingml/2006/main">
-              <a:graphicData uri="http://schemas.openxmlformats.org/drawingml/2006/picture">
-                <pic:pic xmlns:pic="http://schemas.openxmlformats.org/drawingml/2006/picture">
-                  <pic:nvPicPr>
-                    <pic:cNvPr id="0" name="Picture 13" descr="C:\Users\xuwenlong02\AppData\Roaming\Tencent\Users\672473975\QQ\WinTemp\RichOle\Q7]YJ3ZT3{L_A$LA2YM(@5O.png"/>
-                    <pic:cNvPicPr>
-                      <a:picLocks noChangeAspect="1" noChangeArrowheads="1"/>
-                    </pic:cNvPicPr>
-                  </pic:nvPicPr>
-                  <pic:blipFill>
-                    <a:blip r:embed="rId15">
-                      <a:extLst>
-                        <a:ext uri="{28A0092B-C50C-407E-A947-70E740481C1C}">
-                          <a14:useLocalDpi xmlns:a14="http://schemas.microsoft.com/office/drawing/2010/main" val="0"/>
-                        </a:ext>
-                      </a:extLst>
-                    </a:blip>
-                    <a:srcRect/>
-                    <a:stretch>
-                      <a:fillRect/>
-                    </a:stretch>
-                  </pic:blipFill>
-                  <pic:spPr bwMode="auto">
-                    <a:xfrm>
-                      <a:off x="0" y="0"/>
-                      <a:ext cx="2638425" cy="5667375"/>
-                    </a:xfrm>
-                    <a:prstGeom prst="rect">
-                      <a:avLst/>
-                    </a:prstGeom>
-                    <a:noFill/>
-                    <a:ln>
-                      <a:noFill/>
-                    </a:ln>
-                  </pic:spPr>
-                </pic:pic>
-              </a:graphicData>
-            </a:graphic>
-          </wp:inline>
-        </w:drawing>
-      </w:r>
-    </w:p>
-    <w:p>
-      <w:pPr>
-        <w:widowControl/>
-        <w:jc w:val="left"/>
-        <w:rPr>
-          <w:rFonts w:ascii="宋体" w:eastAsia="宋体" w:hAnsi="宋体" w:cs="宋体" w:hint="eastAsia"/>
-          <w:kern w:val="0"/>
-          <w:sz w:val="24"/>
-          <w:szCs w:val="24"/>
-        </w:rPr>
-      </w:pPr>
-    </w:p>
-    <w:p>
-      <w:r>
-        <w:rPr>
-          <w:rFonts w:hint="eastAsia"/>
-        </w:rPr>
-        <w:t>然后将</w:t>
-      </w:r>
-      <w:r>
-        <w:rPr>
-          <w:rFonts w:hint="eastAsia"/>
-        </w:rPr>
-        <w:t>__qt5__android__files</w:t>
-      </w:r>
-      <w:r>
-        <w:rPr>
-          <w:rFonts w:hint="eastAsia"/>
-        </w:rPr>
-        <w:t>文件夹下</w:t>
-      </w:r>
-      <w:proofErr w:type="spellStart"/>
-      <w:r>
-        <w:rPr>
-          <w:rFonts w:hint="eastAsia"/>
-        </w:rPr>
-        <w:t>src</w:t>
-      </w:r>
-      <w:proofErr w:type="spellEnd"/>
-      <w:r>
-        <w:rPr>
-          <w:rFonts w:hint="eastAsia"/>
-        </w:rPr>
-        <w:t>和</w:t>
-      </w:r>
-      <w:r>
-        <w:rPr>
-          <w:rFonts w:hint="eastAsia"/>
-        </w:rPr>
-        <w:t>res</w:t>
-      </w:r>
-      <w:r>
-        <w:rPr>
-          <w:rFonts w:hint="eastAsia"/>
-        </w:rPr>
-        <w:t>目录覆盖当前文件夹下</w:t>
-      </w:r>
-      <w:proofErr w:type="spellStart"/>
-      <w:r>
-        <w:rPr>
-          <w:rFonts w:hint="eastAsia"/>
-        </w:rPr>
-        <w:t>src</w:t>
-      </w:r>
-      <w:proofErr w:type="spellEnd"/>
-      <w:r>
-        <w:rPr>
-          <w:rFonts w:hint="eastAsia"/>
-        </w:rPr>
-        <w:t>和</w:t>
-      </w:r>
-      <w:r>
-        <w:rPr>
-          <w:rFonts w:hint="eastAsia"/>
-        </w:rPr>
-        <w:t>res</w:t>
-      </w:r>
-      <w:r>
-        <w:rPr>
-          <w:rFonts w:hint="eastAsia"/>
-        </w:rPr>
-        <w:t>。完成之后，可以使用</w:t>
-      </w:r>
-      <w:r>
-        <w:rPr>
-          <w:rFonts w:hint="eastAsia"/>
-        </w:rPr>
-        <w:t xml:space="preserve">eclipse </w:t>
-      </w:r>
-      <w:r>
-        <w:rPr>
-          <w:rFonts w:hint="eastAsia"/>
-        </w:rPr>
-        <w:t>打开工程，</w:t>
-      </w:r>
-      <w:r>
-        <w:rPr>
-          <w:rFonts w:hint="eastAsia"/>
-        </w:rPr>
-        <w:t>插入手机后</w:t>
-      </w:r>
-      <w:r>
-        <w:rPr>
-          <w:rFonts w:hint="eastAsia"/>
-        </w:rPr>
-        <w:t>直接编译</w:t>
-      </w:r>
-      <w:r>
-        <w:rPr>
-          <w:rFonts w:hint="eastAsia"/>
-        </w:rPr>
-        <w:t>运行。</w:t>
-      </w:r>
     </w:p>
     <w:sectPr>
       <w:pgSz w:w="11906" w:h="16838"/>
@@ -1878,6 +2181,92 @@
 <file path=word/numbering.xml><?xml version="1.0" encoding="utf-8"?>
 <w:numbering xmlns:wpc="http://schemas.microsoft.com/office/word/2010/wordprocessingCanvas" xmlns:mc="http://schemas.openxmlformats.org/markup-compatibility/2006" xmlns:o="urn:schemas-microsoft-com:office:office" xmlns:r="http://schemas.openxmlformats.org/officeDocument/2006/relationships" xmlns:m="http://schemas.openxmlformats.org/officeDocument/2006/math" xmlns:v="urn:schemas-microsoft-com:vml" xmlns:wp14="http://schemas.microsoft.com/office/word/2010/wordprocessingDrawing" xmlns:wp="http://schemas.openxmlformats.org/drawingml/2006/wordprocessingDrawing" xmlns:w10="urn:schemas-microsoft-com:office:word" xmlns:w="http://schemas.openxmlformats.org/wordprocessingml/2006/main" xmlns:w14="http://schemas.microsoft.com/office/word/2010/wordml" xmlns:wpg="http://schemas.microsoft.com/office/word/2010/wordprocessingGroup" xmlns:wpi="http://schemas.microsoft.com/office/word/2010/wordprocessingInk" xmlns:wne="http://schemas.microsoft.com/office/word/2006/wordml" xmlns:wps="http://schemas.microsoft.com/office/word/2010/wordprocessingShape" mc:Ignorable="w14 wp14">
   <w:abstractNum w:abstractNumId="0">
+    <w:nsid w:val="2C101A37"/>
+    <w:multiLevelType w:val="hybridMultilevel"/>
+    <w:tmpl w:val="0E78613A"/>
+    <w:lvl w:ilvl="0" w:tplc="04090019">
+      <w:start w:val="1"/>
+      <w:numFmt w:val="lowerLetter"/>
+      <w:lvlText w:val="%1)"/>
+      <w:lvlJc w:val="left"/>
+      <w:pPr>
+        <w:ind w:left="1140" w:hanging="420"/>
+      </w:pPr>
+    </w:lvl>
+    <w:lvl w:ilvl="1" w:tplc="04090019" w:tentative="1">
+      <w:start w:val="1"/>
+      <w:numFmt w:val="lowerLetter"/>
+      <w:lvlText w:val="%2)"/>
+      <w:lvlJc w:val="left"/>
+      <w:pPr>
+        <w:ind w:left="1560" w:hanging="420"/>
+      </w:pPr>
+    </w:lvl>
+    <w:lvl w:ilvl="2" w:tplc="0409001B" w:tentative="1">
+      <w:start w:val="1"/>
+      <w:numFmt w:val="lowerRoman"/>
+      <w:lvlText w:val="%3."/>
+      <w:lvlJc w:val="right"/>
+      <w:pPr>
+        <w:ind w:left="1980" w:hanging="420"/>
+      </w:pPr>
+    </w:lvl>
+    <w:lvl w:ilvl="3" w:tplc="0409000F" w:tentative="1">
+      <w:start w:val="1"/>
+      <w:numFmt w:val="decimal"/>
+      <w:lvlText w:val="%4."/>
+      <w:lvlJc w:val="left"/>
+      <w:pPr>
+        <w:ind w:left="2400" w:hanging="420"/>
+      </w:pPr>
+    </w:lvl>
+    <w:lvl w:ilvl="4" w:tplc="04090019" w:tentative="1">
+      <w:start w:val="1"/>
+      <w:numFmt w:val="lowerLetter"/>
+      <w:lvlText w:val="%5)"/>
+      <w:lvlJc w:val="left"/>
+      <w:pPr>
+        <w:ind w:left="2820" w:hanging="420"/>
+      </w:pPr>
+    </w:lvl>
+    <w:lvl w:ilvl="5" w:tplc="0409001B" w:tentative="1">
+      <w:start w:val="1"/>
+      <w:numFmt w:val="lowerRoman"/>
+      <w:lvlText w:val="%6."/>
+      <w:lvlJc w:val="right"/>
+      <w:pPr>
+        <w:ind w:left="3240" w:hanging="420"/>
+      </w:pPr>
+    </w:lvl>
+    <w:lvl w:ilvl="6" w:tplc="0409000F" w:tentative="1">
+      <w:start w:val="1"/>
+      <w:numFmt w:val="decimal"/>
+      <w:lvlText w:val="%7."/>
+      <w:lvlJc w:val="left"/>
+      <w:pPr>
+        <w:ind w:left="3660" w:hanging="420"/>
+      </w:pPr>
+    </w:lvl>
+    <w:lvl w:ilvl="7" w:tplc="04090019" w:tentative="1">
+      <w:start w:val="1"/>
+      <w:numFmt w:val="lowerLetter"/>
+      <w:lvlText w:val="%8)"/>
+      <w:lvlJc w:val="left"/>
+      <w:pPr>
+        <w:ind w:left="4080" w:hanging="420"/>
+      </w:pPr>
+    </w:lvl>
+    <w:lvl w:ilvl="8" w:tplc="0409001B" w:tentative="1">
+      <w:start w:val="1"/>
+      <w:numFmt w:val="lowerRoman"/>
+      <w:lvlText w:val="%9."/>
+      <w:lvlJc w:val="right"/>
+      <w:pPr>
+        <w:ind w:left="4500" w:hanging="420"/>
+      </w:pPr>
+    </w:lvl>
+  </w:abstractNum>
+  <w:abstractNum w:abstractNumId="1">
     <w:nsid w:val="3187547C"/>
     <w:multiLevelType w:val="hybridMultilevel"/>
     <w:tmpl w:val="CFCC545C"/>
@@ -1966,7 +2355,179 @@
       </w:pPr>
     </w:lvl>
   </w:abstractNum>
-  <w:abstractNum w:abstractNumId="1">
+  <w:abstractNum w:abstractNumId="2">
+    <w:nsid w:val="3A673CDE"/>
+    <w:multiLevelType w:val="hybridMultilevel"/>
+    <w:tmpl w:val="9112D1E2"/>
+    <w:lvl w:ilvl="0" w:tplc="04090019">
+      <w:start w:val="1"/>
+      <w:numFmt w:val="lowerLetter"/>
+      <w:lvlText w:val="%1)"/>
+      <w:lvlJc w:val="left"/>
+      <w:pPr>
+        <w:ind w:left="420" w:hanging="420"/>
+      </w:pPr>
+    </w:lvl>
+    <w:lvl w:ilvl="1" w:tplc="04090019" w:tentative="1">
+      <w:start w:val="1"/>
+      <w:numFmt w:val="lowerLetter"/>
+      <w:lvlText w:val="%2)"/>
+      <w:lvlJc w:val="left"/>
+      <w:pPr>
+        <w:ind w:left="840" w:hanging="420"/>
+      </w:pPr>
+    </w:lvl>
+    <w:lvl w:ilvl="2" w:tplc="0409001B" w:tentative="1">
+      <w:start w:val="1"/>
+      <w:numFmt w:val="lowerRoman"/>
+      <w:lvlText w:val="%3."/>
+      <w:lvlJc w:val="right"/>
+      <w:pPr>
+        <w:ind w:left="1260" w:hanging="420"/>
+      </w:pPr>
+    </w:lvl>
+    <w:lvl w:ilvl="3" w:tplc="0409000F" w:tentative="1">
+      <w:start w:val="1"/>
+      <w:numFmt w:val="decimal"/>
+      <w:lvlText w:val="%4."/>
+      <w:lvlJc w:val="left"/>
+      <w:pPr>
+        <w:ind w:left="1680" w:hanging="420"/>
+      </w:pPr>
+    </w:lvl>
+    <w:lvl w:ilvl="4" w:tplc="04090019" w:tentative="1">
+      <w:start w:val="1"/>
+      <w:numFmt w:val="lowerLetter"/>
+      <w:lvlText w:val="%5)"/>
+      <w:lvlJc w:val="left"/>
+      <w:pPr>
+        <w:ind w:left="2100" w:hanging="420"/>
+      </w:pPr>
+    </w:lvl>
+    <w:lvl w:ilvl="5" w:tplc="0409001B" w:tentative="1">
+      <w:start w:val="1"/>
+      <w:numFmt w:val="lowerRoman"/>
+      <w:lvlText w:val="%6."/>
+      <w:lvlJc w:val="right"/>
+      <w:pPr>
+        <w:ind w:left="2520" w:hanging="420"/>
+      </w:pPr>
+    </w:lvl>
+    <w:lvl w:ilvl="6" w:tplc="0409000F" w:tentative="1">
+      <w:start w:val="1"/>
+      <w:numFmt w:val="decimal"/>
+      <w:lvlText w:val="%7."/>
+      <w:lvlJc w:val="left"/>
+      <w:pPr>
+        <w:ind w:left="2940" w:hanging="420"/>
+      </w:pPr>
+    </w:lvl>
+    <w:lvl w:ilvl="7" w:tplc="04090019" w:tentative="1">
+      <w:start w:val="1"/>
+      <w:numFmt w:val="lowerLetter"/>
+      <w:lvlText w:val="%8)"/>
+      <w:lvlJc w:val="left"/>
+      <w:pPr>
+        <w:ind w:left="3360" w:hanging="420"/>
+      </w:pPr>
+    </w:lvl>
+    <w:lvl w:ilvl="8" w:tplc="0409001B" w:tentative="1">
+      <w:start w:val="1"/>
+      <w:numFmt w:val="lowerRoman"/>
+      <w:lvlText w:val="%9."/>
+      <w:lvlJc w:val="right"/>
+      <w:pPr>
+        <w:ind w:left="3780" w:hanging="420"/>
+      </w:pPr>
+    </w:lvl>
+  </w:abstractNum>
+  <w:abstractNum w:abstractNumId="3">
+    <w:nsid w:val="481A47D4"/>
+    <w:multiLevelType w:val="hybridMultilevel"/>
+    <w:tmpl w:val="D790335C"/>
+    <w:lvl w:ilvl="0" w:tplc="04090019">
+      <w:start w:val="1"/>
+      <w:numFmt w:val="lowerLetter"/>
+      <w:lvlText w:val="%1)"/>
+      <w:lvlJc w:val="left"/>
+      <w:pPr>
+        <w:ind w:left="1140" w:hanging="420"/>
+      </w:pPr>
+    </w:lvl>
+    <w:lvl w:ilvl="1" w:tplc="04090019" w:tentative="1">
+      <w:start w:val="1"/>
+      <w:numFmt w:val="lowerLetter"/>
+      <w:lvlText w:val="%2)"/>
+      <w:lvlJc w:val="left"/>
+      <w:pPr>
+        <w:ind w:left="1560" w:hanging="420"/>
+      </w:pPr>
+    </w:lvl>
+    <w:lvl w:ilvl="2" w:tplc="0409001B" w:tentative="1">
+      <w:start w:val="1"/>
+      <w:numFmt w:val="lowerRoman"/>
+      <w:lvlText w:val="%3."/>
+      <w:lvlJc w:val="right"/>
+      <w:pPr>
+        <w:ind w:left="1980" w:hanging="420"/>
+      </w:pPr>
+    </w:lvl>
+    <w:lvl w:ilvl="3" w:tplc="0409000F" w:tentative="1">
+      <w:start w:val="1"/>
+      <w:numFmt w:val="decimal"/>
+      <w:lvlText w:val="%4."/>
+      <w:lvlJc w:val="left"/>
+      <w:pPr>
+        <w:ind w:left="2400" w:hanging="420"/>
+      </w:pPr>
+    </w:lvl>
+    <w:lvl w:ilvl="4" w:tplc="04090019" w:tentative="1">
+      <w:start w:val="1"/>
+      <w:numFmt w:val="lowerLetter"/>
+      <w:lvlText w:val="%5)"/>
+      <w:lvlJc w:val="left"/>
+      <w:pPr>
+        <w:ind w:left="2820" w:hanging="420"/>
+      </w:pPr>
+    </w:lvl>
+    <w:lvl w:ilvl="5" w:tplc="0409001B" w:tentative="1">
+      <w:start w:val="1"/>
+      <w:numFmt w:val="lowerRoman"/>
+      <w:lvlText w:val="%6."/>
+      <w:lvlJc w:val="right"/>
+      <w:pPr>
+        <w:ind w:left="3240" w:hanging="420"/>
+      </w:pPr>
+    </w:lvl>
+    <w:lvl w:ilvl="6" w:tplc="0409000F" w:tentative="1">
+      <w:start w:val="1"/>
+      <w:numFmt w:val="decimal"/>
+      <w:lvlText w:val="%7."/>
+      <w:lvlJc w:val="left"/>
+      <w:pPr>
+        <w:ind w:left="3660" w:hanging="420"/>
+      </w:pPr>
+    </w:lvl>
+    <w:lvl w:ilvl="7" w:tplc="04090019" w:tentative="1">
+      <w:start w:val="1"/>
+      <w:numFmt w:val="lowerLetter"/>
+      <w:lvlText w:val="%8)"/>
+      <w:lvlJc w:val="left"/>
+      <w:pPr>
+        <w:ind w:left="4080" w:hanging="420"/>
+      </w:pPr>
+    </w:lvl>
+    <w:lvl w:ilvl="8" w:tplc="0409001B" w:tentative="1">
+      <w:start w:val="1"/>
+      <w:numFmt w:val="lowerRoman"/>
+      <w:lvlText w:val="%9."/>
+      <w:lvlJc w:val="right"/>
+      <w:pPr>
+        <w:ind w:left="4500" w:hanging="420"/>
+      </w:pPr>
+    </w:lvl>
+  </w:abstractNum>
+  <w:abstractNum w:abstractNumId="4">
     <w:nsid w:val="5F504BC2"/>
     <w:multiLevelType w:val="hybridMultilevel"/>
     <w:tmpl w:val="26526948"/>
@@ -2055,11 +2616,317 @@
       </w:pPr>
     </w:lvl>
   </w:abstractNum>
+  <w:abstractNum w:abstractNumId="5">
+    <w:nsid w:val="6C2C2448"/>
+    <w:multiLevelType w:val="hybridMultilevel"/>
+    <w:tmpl w:val="4656CEEC"/>
+    <w:lvl w:ilvl="0" w:tplc="04090005">
+      <w:start w:val="1"/>
+      <w:numFmt w:val="bullet"/>
+      <w:lvlText w:val=""/>
+      <w:lvlJc w:val="left"/>
+      <w:pPr>
+        <w:ind w:left="1560" w:hanging="420"/>
+      </w:pPr>
+      <w:rPr>
+        <w:rFonts w:ascii="Wingdings" w:hAnsi="Wingdings" w:hint="default"/>
+      </w:rPr>
+    </w:lvl>
+    <w:lvl w:ilvl="1" w:tplc="04090003" w:tentative="1">
+      <w:start w:val="1"/>
+      <w:numFmt w:val="bullet"/>
+      <w:lvlText w:val=""/>
+      <w:lvlJc w:val="left"/>
+      <w:pPr>
+        <w:ind w:left="1980" w:hanging="420"/>
+      </w:pPr>
+      <w:rPr>
+        <w:rFonts w:ascii="Wingdings" w:hAnsi="Wingdings" w:hint="default"/>
+      </w:rPr>
+    </w:lvl>
+    <w:lvl w:ilvl="2" w:tplc="04090005" w:tentative="1">
+      <w:start w:val="1"/>
+      <w:numFmt w:val="bullet"/>
+      <w:lvlText w:val=""/>
+      <w:lvlJc w:val="left"/>
+      <w:pPr>
+        <w:ind w:left="2400" w:hanging="420"/>
+      </w:pPr>
+      <w:rPr>
+        <w:rFonts w:ascii="Wingdings" w:hAnsi="Wingdings" w:hint="default"/>
+      </w:rPr>
+    </w:lvl>
+    <w:lvl w:ilvl="3" w:tplc="04090001" w:tentative="1">
+      <w:start w:val="1"/>
+      <w:numFmt w:val="bullet"/>
+      <w:lvlText w:val=""/>
+      <w:lvlJc w:val="left"/>
+      <w:pPr>
+        <w:ind w:left="2820" w:hanging="420"/>
+      </w:pPr>
+      <w:rPr>
+        <w:rFonts w:ascii="Wingdings" w:hAnsi="Wingdings" w:hint="default"/>
+      </w:rPr>
+    </w:lvl>
+    <w:lvl w:ilvl="4" w:tplc="04090003" w:tentative="1">
+      <w:start w:val="1"/>
+      <w:numFmt w:val="bullet"/>
+      <w:lvlText w:val=""/>
+      <w:lvlJc w:val="left"/>
+      <w:pPr>
+        <w:ind w:left="3240" w:hanging="420"/>
+      </w:pPr>
+      <w:rPr>
+        <w:rFonts w:ascii="Wingdings" w:hAnsi="Wingdings" w:hint="default"/>
+      </w:rPr>
+    </w:lvl>
+    <w:lvl w:ilvl="5" w:tplc="04090005" w:tentative="1">
+      <w:start w:val="1"/>
+      <w:numFmt w:val="bullet"/>
+      <w:lvlText w:val=""/>
+      <w:lvlJc w:val="left"/>
+      <w:pPr>
+        <w:ind w:left="3660" w:hanging="420"/>
+      </w:pPr>
+      <w:rPr>
+        <w:rFonts w:ascii="Wingdings" w:hAnsi="Wingdings" w:hint="default"/>
+      </w:rPr>
+    </w:lvl>
+    <w:lvl w:ilvl="6" w:tplc="04090001" w:tentative="1">
+      <w:start w:val="1"/>
+      <w:numFmt w:val="bullet"/>
+      <w:lvlText w:val=""/>
+      <w:lvlJc w:val="left"/>
+      <w:pPr>
+        <w:ind w:left="4080" w:hanging="420"/>
+      </w:pPr>
+      <w:rPr>
+        <w:rFonts w:ascii="Wingdings" w:hAnsi="Wingdings" w:hint="default"/>
+      </w:rPr>
+    </w:lvl>
+    <w:lvl w:ilvl="7" w:tplc="04090003" w:tentative="1">
+      <w:start w:val="1"/>
+      <w:numFmt w:val="bullet"/>
+      <w:lvlText w:val=""/>
+      <w:lvlJc w:val="left"/>
+      <w:pPr>
+        <w:ind w:left="4500" w:hanging="420"/>
+      </w:pPr>
+      <w:rPr>
+        <w:rFonts w:ascii="Wingdings" w:hAnsi="Wingdings" w:hint="default"/>
+      </w:rPr>
+    </w:lvl>
+    <w:lvl w:ilvl="8" w:tplc="04090005" w:tentative="1">
+      <w:start w:val="1"/>
+      <w:numFmt w:val="bullet"/>
+      <w:lvlText w:val=""/>
+      <w:lvlJc w:val="left"/>
+      <w:pPr>
+        <w:ind w:left="4920" w:hanging="420"/>
+      </w:pPr>
+      <w:rPr>
+        <w:rFonts w:ascii="Wingdings" w:hAnsi="Wingdings" w:hint="default"/>
+      </w:rPr>
+    </w:lvl>
+  </w:abstractNum>
+  <w:abstractNum w:abstractNumId="6">
+    <w:nsid w:val="709A2516"/>
+    <w:multiLevelType w:val="hybridMultilevel"/>
+    <w:tmpl w:val="C9F670C4"/>
+    <w:lvl w:ilvl="0" w:tplc="04090019">
+      <w:start w:val="1"/>
+      <w:numFmt w:val="lowerLetter"/>
+      <w:lvlText w:val="%1)"/>
+      <w:lvlJc w:val="left"/>
+      <w:pPr>
+        <w:ind w:left="780" w:hanging="420"/>
+      </w:pPr>
+    </w:lvl>
+    <w:lvl w:ilvl="1" w:tplc="04090019" w:tentative="1">
+      <w:start w:val="1"/>
+      <w:numFmt w:val="lowerLetter"/>
+      <w:lvlText w:val="%2)"/>
+      <w:lvlJc w:val="left"/>
+      <w:pPr>
+        <w:ind w:left="1200" w:hanging="420"/>
+      </w:pPr>
+    </w:lvl>
+    <w:lvl w:ilvl="2" w:tplc="0409001B" w:tentative="1">
+      <w:start w:val="1"/>
+      <w:numFmt w:val="lowerRoman"/>
+      <w:lvlText w:val="%3."/>
+      <w:lvlJc w:val="right"/>
+      <w:pPr>
+        <w:ind w:left="1620" w:hanging="420"/>
+      </w:pPr>
+    </w:lvl>
+    <w:lvl w:ilvl="3" w:tplc="0409000F" w:tentative="1">
+      <w:start w:val="1"/>
+      <w:numFmt w:val="decimal"/>
+      <w:lvlText w:val="%4."/>
+      <w:lvlJc w:val="left"/>
+      <w:pPr>
+        <w:ind w:left="2040" w:hanging="420"/>
+      </w:pPr>
+    </w:lvl>
+    <w:lvl w:ilvl="4" w:tplc="04090019" w:tentative="1">
+      <w:start w:val="1"/>
+      <w:numFmt w:val="lowerLetter"/>
+      <w:lvlText w:val="%5)"/>
+      <w:lvlJc w:val="left"/>
+      <w:pPr>
+        <w:ind w:left="2460" w:hanging="420"/>
+      </w:pPr>
+    </w:lvl>
+    <w:lvl w:ilvl="5" w:tplc="0409001B" w:tentative="1">
+      <w:start w:val="1"/>
+      <w:numFmt w:val="lowerRoman"/>
+      <w:lvlText w:val="%6."/>
+      <w:lvlJc w:val="right"/>
+      <w:pPr>
+        <w:ind w:left="2880" w:hanging="420"/>
+      </w:pPr>
+    </w:lvl>
+    <w:lvl w:ilvl="6" w:tplc="0409000F" w:tentative="1">
+      <w:start w:val="1"/>
+      <w:numFmt w:val="decimal"/>
+      <w:lvlText w:val="%7."/>
+      <w:lvlJc w:val="left"/>
+      <w:pPr>
+        <w:ind w:left="3300" w:hanging="420"/>
+      </w:pPr>
+    </w:lvl>
+    <w:lvl w:ilvl="7" w:tplc="04090019" w:tentative="1">
+      <w:start w:val="1"/>
+      <w:numFmt w:val="lowerLetter"/>
+      <w:lvlText w:val="%8)"/>
+      <w:lvlJc w:val="left"/>
+      <w:pPr>
+        <w:ind w:left="3720" w:hanging="420"/>
+      </w:pPr>
+    </w:lvl>
+    <w:lvl w:ilvl="8" w:tplc="0409001B" w:tentative="1">
+      <w:start w:val="1"/>
+      <w:numFmt w:val="lowerRoman"/>
+      <w:lvlText w:val="%9."/>
+      <w:lvlJc w:val="right"/>
+      <w:pPr>
+        <w:ind w:left="4140" w:hanging="420"/>
+      </w:pPr>
+    </w:lvl>
+  </w:abstractNum>
+  <w:abstractNum w:abstractNumId="7">
+    <w:nsid w:val="76B95FB4"/>
+    <w:multiLevelType w:val="hybridMultilevel"/>
+    <w:tmpl w:val="99E8009E"/>
+    <w:lvl w:ilvl="0" w:tplc="81AE9920">
+      <w:start w:val="1"/>
+      <w:numFmt w:val="lowerLetter"/>
+      <w:lvlText w:val="%1)"/>
+      <w:lvlJc w:val="left"/>
+      <w:pPr>
+        <w:ind w:left="780" w:hanging="420"/>
+      </w:pPr>
+      <w:rPr>
+        <w:rFonts w:hint="eastAsia"/>
+      </w:rPr>
+    </w:lvl>
+    <w:lvl w:ilvl="1" w:tplc="04090019" w:tentative="1">
+      <w:start w:val="1"/>
+      <w:numFmt w:val="lowerLetter"/>
+      <w:lvlText w:val="%2)"/>
+      <w:lvlJc w:val="left"/>
+      <w:pPr>
+        <w:ind w:left="840" w:hanging="420"/>
+      </w:pPr>
+    </w:lvl>
+    <w:lvl w:ilvl="2" w:tplc="0409001B" w:tentative="1">
+      <w:start w:val="1"/>
+      <w:numFmt w:val="lowerRoman"/>
+      <w:lvlText w:val="%3."/>
+      <w:lvlJc w:val="right"/>
+      <w:pPr>
+        <w:ind w:left="1260" w:hanging="420"/>
+      </w:pPr>
+    </w:lvl>
+    <w:lvl w:ilvl="3" w:tplc="0409000F" w:tentative="1">
+      <w:start w:val="1"/>
+      <w:numFmt w:val="decimal"/>
+      <w:lvlText w:val="%4."/>
+      <w:lvlJc w:val="left"/>
+      <w:pPr>
+        <w:ind w:left="1680" w:hanging="420"/>
+      </w:pPr>
+    </w:lvl>
+    <w:lvl w:ilvl="4" w:tplc="04090019" w:tentative="1">
+      <w:start w:val="1"/>
+      <w:numFmt w:val="lowerLetter"/>
+      <w:lvlText w:val="%5)"/>
+      <w:lvlJc w:val="left"/>
+      <w:pPr>
+        <w:ind w:left="2100" w:hanging="420"/>
+      </w:pPr>
+    </w:lvl>
+    <w:lvl w:ilvl="5" w:tplc="0409001B" w:tentative="1">
+      <w:start w:val="1"/>
+      <w:numFmt w:val="lowerRoman"/>
+      <w:lvlText w:val="%6."/>
+      <w:lvlJc w:val="right"/>
+      <w:pPr>
+        <w:ind w:left="2520" w:hanging="420"/>
+      </w:pPr>
+    </w:lvl>
+    <w:lvl w:ilvl="6" w:tplc="0409000F" w:tentative="1">
+      <w:start w:val="1"/>
+      <w:numFmt w:val="decimal"/>
+      <w:lvlText w:val="%7."/>
+      <w:lvlJc w:val="left"/>
+      <w:pPr>
+        <w:ind w:left="2940" w:hanging="420"/>
+      </w:pPr>
+    </w:lvl>
+    <w:lvl w:ilvl="7" w:tplc="04090019" w:tentative="1">
+      <w:start w:val="1"/>
+      <w:numFmt w:val="lowerLetter"/>
+      <w:lvlText w:val="%8)"/>
+      <w:lvlJc w:val="left"/>
+      <w:pPr>
+        <w:ind w:left="3360" w:hanging="420"/>
+      </w:pPr>
+    </w:lvl>
+    <w:lvl w:ilvl="8" w:tplc="0409001B" w:tentative="1">
+      <w:start w:val="1"/>
+      <w:numFmt w:val="lowerRoman"/>
+      <w:lvlText w:val="%9."/>
+      <w:lvlJc w:val="right"/>
+      <w:pPr>
+        <w:ind w:left="3780" w:hanging="420"/>
+      </w:pPr>
+    </w:lvl>
+  </w:abstractNum>
   <w:num w:numId="1">
+    <w:abstractNumId w:val="1"/>
+  </w:num>
+  <w:num w:numId="2">
+    <w:abstractNumId w:val="4"/>
+  </w:num>
+  <w:num w:numId="3">
     <w:abstractNumId w:val="0"/>
   </w:num>
-  <w:num w:numId="2">
-    <w:abstractNumId w:val="1"/>
+  <w:num w:numId="4">
+    <w:abstractNumId w:val="3"/>
+  </w:num>
+  <w:num w:numId="5">
+    <w:abstractNumId w:val="5"/>
+  </w:num>
+  <w:num w:numId="6">
+    <w:abstractNumId w:val="2"/>
+  </w:num>
+  <w:num w:numId="7">
+    <w:abstractNumId w:val="6"/>
+  </w:num>
+  <w:num w:numId="8">
+    <w:abstractNumId w:val="7"/>
   </w:num>
 </w:numbering>
 </file>

</xml_diff>